<commit_message>
Added a bit to the System Objective and Critical Success Factor
</commit_message>
<xml_diff>
--- a/ProjectCharter.docx
+++ b/ProjectCharter.docx
@@ -3011,8 +3011,6 @@
               </w:rPr>
               <w:t>Click “Add friend”</w:t>
             </w:r>
-            <w:bookmarkStart w:id="0" w:name="_GoBack"/>
-            <w:bookmarkEnd w:id="0"/>
           </w:p>
         </w:tc>
         <w:tc>
@@ -5344,12 +5342,33 @@
           <w:sz w:val="24"/>
         </w:rPr>
       </w:pPr>
+    </w:p>
+    <w:p>
+      <w:pPr>
+        <w:spacing w:after="0" w:line="240" w:lineRule="auto"/>
+        <w:rPr>
+          <w:rFonts w:ascii="Arial" w:eastAsia="Arial" w:hAnsi="Arial" w:cs="Arial"/>
+          <w:b/>
+          <w:sz w:val="24"/>
+        </w:rPr>
+      </w:pPr>
+    </w:p>
+    <w:p>
+      <w:pPr>
+        <w:spacing w:after="0" w:line="240" w:lineRule="auto"/>
+        <w:rPr>
+          <w:rFonts w:ascii="Arial" w:eastAsia="Arial" w:hAnsi="Arial" w:cs="Arial"/>
+          <w:b/>
+          <w:sz w:val="24"/>
+        </w:rPr>
+      </w:pPr>
       <w:r>
         <w:rPr>
           <w:rFonts w:ascii="Arial" w:eastAsia="Arial" w:hAnsi="Arial" w:cs="Arial"/>
           <w:b/>
           <w:sz w:val="24"/>
         </w:rPr>
+        <w:lastRenderedPageBreak/>
         <w:t>Features List:</w:t>
       </w:r>
     </w:p>
@@ -5386,7 +5405,6 @@
           <w:rFonts w:ascii="Arial" w:eastAsia="Arial" w:hAnsi="Arial" w:cs="Arial"/>
           <w:sz w:val="24"/>
         </w:rPr>
-        <w:lastRenderedPageBreak/>
         <w:t>Ability to purchase games</w:t>
       </w:r>
     </w:p>
@@ -5742,6 +5760,7 @@
         <w:ind w:left="709" w:right="702"/>
         <w:rPr>
           <w:rFonts w:ascii="Arial" w:eastAsia="Arial" w:hAnsi="Arial" w:cs="Arial"/>
+          <w:i/>
           <w:sz w:val="24"/>
         </w:rPr>
       </w:pPr>
@@ -5755,6 +5774,76 @@
           <w:sz w:val="24"/>
         </w:rPr>
       </w:pPr>
+      <w:r>
+        <w:rPr>
+          <w:rFonts w:ascii="Arial" w:eastAsia="Arial" w:hAnsi="Arial" w:cs="Arial"/>
+          <w:sz w:val="24"/>
+        </w:rPr>
+        <w:t>Transaction time length should stay under 5 seconds, at most.</w:t>
+      </w:r>
+    </w:p>
+    <w:p>
+      <w:pPr>
+        <w:spacing w:after="0" w:line="240" w:lineRule="auto"/>
+        <w:ind w:right="702"/>
+        <w:rPr>
+          <w:rFonts w:ascii="Arial" w:eastAsia="Arial" w:hAnsi="Arial" w:cs="Arial"/>
+          <w:sz w:val="24"/>
+        </w:rPr>
+      </w:pPr>
+    </w:p>
+    <w:p>
+      <w:pPr>
+        <w:spacing w:after="0" w:line="240" w:lineRule="auto"/>
+        <w:ind w:left="709" w:right="702"/>
+        <w:rPr>
+          <w:rFonts w:ascii="Arial" w:eastAsia="Arial" w:hAnsi="Arial" w:cs="Arial"/>
+          <w:sz w:val="24"/>
+        </w:rPr>
+      </w:pPr>
+      <w:r>
+        <w:rPr>
+          <w:rFonts w:ascii="Arial" w:eastAsia="Arial" w:hAnsi="Arial" w:cs="Arial"/>
+          <w:sz w:val="24"/>
+        </w:rPr>
+        <w:t>Should have more modern games to choose from</w:t>
+      </w:r>
+    </w:p>
+    <w:p>
+      <w:pPr>
+        <w:spacing w:after="0" w:line="240" w:lineRule="auto"/>
+        <w:ind w:left="709" w:right="702"/>
+        <w:rPr>
+          <w:rFonts w:ascii="Arial" w:eastAsia="Arial" w:hAnsi="Arial" w:cs="Arial"/>
+          <w:sz w:val="24"/>
+        </w:rPr>
+      </w:pPr>
+    </w:p>
+    <w:p>
+      <w:pPr>
+        <w:spacing w:after="0" w:line="240" w:lineRule="auto"/>
+        <w:ind w:left="709" w:right="702"/>
+        <w:rPr>
+          <w:rFonts w:ascii="Arial" w:eastAsia="Arial" w:hAnsi="Arial" w:cs="Arial"/>
+          <w:sz w:val="24"/>
+        </w:rPr>
+      </w:pPr>
+      <w:r>
+        <w:rPr>
+          <w:rFonts w:ascii="Arial" w:eastAsia="Arial" w:hAnsi="Arial" w:cs="Arial"/>
+          <w:sz w:val="24"/>
+        </w:rPr>
+        <w:t xml:space="preserve">Website’s target uptime percentage is 98%, 2% spared for potential </w:t>
+      </w:r>
+      <w:bookmarkStart w:id="0" w:name="_GoBack"/>
+      <w:bookmarkEnd w:id="0"/>
+      <w:r>
+        <w:rPr>
+          <w:rFonts w:ascii="Arial" w:eastAsia="Arial" w:hAnsi="Arial" w:cs="Arial"/>
+          <w:sz w:val="24"/>
+        </w:rPr>
+        <w:t>construction.</w:t>
+      </w:r>
     </w:p>
     <w:p>
       <w:pPr>
@@ -5805,6 +5894,7 @@
         <w:ind w:left="709" w:right="702"/>
         <w:rPr>
           <w:rFonts w:ascii="Arial" w:eastAsia="Arial" w:hAnsi="Arial" w:cs="Arial"/>
+          <w:i/>
           <w:sz w:val="24"/>
         </w:rPr>
       </w:pPr>
@@ -5820,6 +5910,126 @@
     <w:p>
       <w:pPr>
         <w:spacing w:after="0" w:line="240" w:lineRule="auto"/>
+        <w:ind w:left="709" w:right="702"/>
+        <w:rPr>
+          <w:rFonts w:ascii="Arial" w:eastAsia="Arial" w:hAnsi="Arial" w:cs="Arial"/>
+          <w:i/>
+          <w:sz w:val="24"/>
+        </w:rPr>
+      </w:pPr>
+    </w:p>
+    <w:p>
+      <w:pPr>
+        <w:spacing w:after="0" w:line="240" w:lineRule="auto"/>
+        <w:ind w:left="709" w:right="702"/>
+        <w:rPr>
+          <w:rFonts w:ascii="Arial" w:eastAsia="Arial" w:hAnsi="Arial" w:cs="Arial"/>
+          <w:sz w:val="24"/>
+        </w:rPr>
+      </w:pPr>
+      <w:r>
+        <w:rPr>
+          <w:rFonts w:ascii="Arial" w:eastAsia="Arial" w:hAnsi="Arial" w:cs="Arial"/>
+          <w:sz w:val="24"/>
+        </w:rPr>
+        <w:t>Employees can access the site 24/7</w:t>
+      </w:r>
+    </w:p>
+    <w:p>
+      <w:pPr>
+        <w:spacing w:after="0" w:line="240" w:lineRule="auto"/>
+        <w:ind w:left="709" w:right="702"/>
+        <w:rPr>
+          <w:rFonts w:ascii="Arial" w:eastAsia="Arial" w:hAnsi="Arial" w:cs="Arial"/>
+          <w:sz w:val="24"/>
+        </w:rPr>
+      </w:pPr>
+    </w:p>
+    <w:p>
+      <w:pPr>
+        <w:spacing w:after="0" w:line="240" w:lineRule="auto"/>
+        <w:ind w:left="709" w:right="702"/>
+        <w:rPr>
+          <w:rFonts w:ascii="Arial" w:eastAsia="Arial" w:hAnsi="Arial" w:cs="Arial"/>
+          <w:sz w:val="24"/>
+        </w:rPr>
+      </w:pPr>
+      <w:r>
+        <w:rPr>
+          <w:rFonts w:ascii="Arial" w:eastAsia="Arial" w:hAnsi="Arial" w:cs="Arial"/>
+          <w:sz w:val="24"/>
+        </w:rPr>
+        <w:t>Separation between User and Employee must be visibly evident</w:t>
+      </w:r>
+    </w:p>
+    <w:p>
+      <w:pPr>
+        <w:spacing w:after="0" w:line="240" w:lineRule="auto"/>
+        <w:ind w:left="709" w:right="702"/>
+        <w:rPr>
+          <w:rFonts w:ascii="Arial" w:eastAsia="Arial" w:hAnsi="Arial" w:cs="Arial"/>
+          <w:sz w:val="24"/>
+        </w:rPr>
+      </w:pPr>
+    </w:p>
+    <w:p>
+      <w:pPr>
+        <w:spacing w:after="0" w:line="240" w:lineRule="auto"/>
+        <w:ind w:left="709" w:right="702"/>
+        <w:rPr>
+          <w:rFonts w:ascii="Arial" w:eastAsia="Arial" w:hAnsi="Arial" w:cs="Arial"/>
+          <w:sz w:val="24"/>
+        </w:rPr>
+      </w:pPr>
+      <w:r>
+        <w:rPr>
+          <w:rFonts w:ascii="Arial" w:eastAsia="Arial" w:hAnsi="Arial" w:cs="Arial"/>
+          <w:sz w:val="24"/>
+        </w:rPr>
+        <w:t>Design of the site must be appealing and inviting</w:t>
+      </w:r>
+    </w:p>
+    <w:p>
+      <w:pPr>
+        <w:spacing w:after="0" w:line="240" w:lineRule="auto"/>
+        <w:ind w:left="709" w:right="702"/>
+        <w:rPr>
+          <w:rFonts w:ascii="Arial" w:eastAsia="Arial" w:hAnsi="Arial" w:cs="Arial"/>
+          <w:sz w:val="24"/>
+        </w:rPr>
+      </w:pPr>
+    </w:p>
+    <w:p>
+      <w:pPr>
+        <w:spacing w:after="0" w:line="240" w:lineRule="auto"/>
+        <w:ind w:right="702"/>
+        <w:rPr>
+          <w:rFonts w:ascii="Arial" w:eastAsia="Arial" w:hAnsi="Arial" w:cs="Arial"/>
+          <w:sz w:val="24"/>
+        </w:rPr>
+      </w:pPr>
+      <w:r>
+        <w:rPr>
+          <w:rFonts w:ascii="Arial" w:eastAsia="Arial" w:hAnsi="Arial" w:cs="Arial"/>
+          <w:sz w:val="24"/>
+        </w:rPr>
+        <w:tab/>
+        <w:t>Site accessed through HTTPS.</w:t>
+      </w:r>
+    </w:p>
+    <w:p>
+      <w:pPr>
+        <w:spacing w:after="0" w:line="240" w:lineRule="auto"/>
+        <w:ind w:left="709" w:right="702"/>
+        <w:rPr>
+          <w:rFonts w:ascii="Arial" w:eastAsia="Arial" w:hAnsi="Arial" w:cs="Arial"/>
+          <w:sz w:val="24"/>
+        </w:rPr>
+      </w:pPr>
+    </w:p>
+    <w:p>
+      <w:pPr>
+        <w:spacing w:after="0" w:line="240" w:lineRule="auto"/>
         <w:rPr>
           <w:rFonts w:ascii="Arial" w:eastAsia="Arial" w:hAnsi="Arial" w:cs="Arial"/>
           <w:sz w:val="16"/>
@@ -5844,12 +6054,23 @@
           <w:sz w:val="24"/>
         </w:rPr>
       </w:pPr>
+    </w:p>
+    <w:p>
+      <w:pPr>
+        <w:spacing w:after="0" w:line="240" w:lineRule="auto"/>
+        <w:rPr>
+          <w:rFonts w:ascii="Arial" w:eastAsia="Arial" w:hAnsi="Arial" w:cs="Arial"/>
+          <w:b/>
+          <w:sz w:val="24"/>
+        </w:rPr>
+      </w:pPr>
       <w:r>
         <w:rPr>
           <w:rFonts w:ascii="Arial" w:eastAsia="Arial" w:hAnsi="Arial" w:cs="Arial"/>
           <w:b/>
           <w:sz w:val="24"/>
         </w:rPr>
+        <w:lastRenderedPageBreak/>
         <w:t>Preliminary Technical Architecture:</w:t>
       </w:r>
     </w:p>

</xml_diff>

<commit_message>
Updated the project charter, hopefully the final version.
</commit_message>
<xml_diff>
--- a/ProjectCharter.docx
+++ b/ProjectCharter.docx
@@ -247,15 +247,7 @@
           <w:b/>
           <w:sz w:val="24"/>
         </w:rPr>
-        <w:t>(LEGEND: A=</w:t>
-      </w:r>
-      <w:r>
-        <w:rPr>
-          <w:rFonts w:ascii="Arial" w:eastAsia="Arial" w:hAnsi="Arial" w:cs="Arial"/>
-          <w:b/>
-          <w:sz w:val="24"/>
-        </w:rPr>
-        <w:t>Alex, B=</w:t>
+        <w:t>(LEGEND: A=Alex, B=</w:t>
       </w:r>
       <w:proofErr w:type="spellStart"/>
       <w:proofErr w:type="gramStart"/>
@@ -830,12 +822,6 @@
         <w:gridCol w:w="883"/>
       </w:tblGrid>
       <w:tr>
-        <w:tblPrEx>
-          <w:tblCellMar>
-            <w:top w:w="0" w:type="dxa"/>
-            <w:bottom w:w="0" w:type="dxa"/>
-          </w:tblCellMar>
-        </w:tblPrEx>
         <w:trPr>
           <w:trHeight w:val="651"/>
         </w:trPr>
@@ -1065,12 +1051,6 @@
         </w:tc>
       </w:tr>
       <w:tr>
-        <w:tblPrEx>
-          <w:tblCellMar>
-            <w:top w:w="0" w:type="dxa"/>
-            <w:bottom w:w="0" w:type="dxa"/>
-          </w:tblCellMar>
-        </w:tblPrEx>
         <w:trPr>
           <w:trHeight w:val="651"/>
         </w:trPr>
@@ -1279,12 +1259,6 @@
         </w:tc>
       </w:tr>
       <w:tr>
-        <w:tblPrEx>
-          <w:tblCellMar>
-            <w:top w:w="0" w:type="dxa"/>
-            <w:bottom w:w="0" w:type="dxa"/>
-          </w:tblCellMar>
-        </w:tblPrEx>
         <w:trPr>
           <w:trHeight w:val="651"/>
         </w:trPr>
@@ -1518,12 +1492,6 @@
         </w:tc>
       </w:tr>
       <w:tr>
-        <w:tblPrEx>
-          <w:tblCellMar>
-            <w:top w:w="0" w:type="dxa"/>
-            <w:bottom w:w="0" w:type="dxa"/>
-          </w:tblCellMar>
-        </w:tblPrEx>
         <w:trPr>
           <w:trHeight w:val="651"/>
         </w:trPr>
@@ -1791,12 +1759,6 @@
         </w:tc>
       </w:tr>
       <w:tr>
-        <w:tblPrEx>
-          <w:tblCellMar>
-            <w:top w:w="0" w:type="dxa"/>
-            <w:bottom w:w="0" w:type="dxa"/>
-          </w:tblCellMar>
-        </w:tblPrEx>
         <w:trPr>
           <w:trHeight w:val="651"/>
         </w:trPr>
@@ -2044,12 +2006,6 @@
         </w:tc>
       </w:tr>
       <w:tr>
-        <w:tblPrEx>
-          <w:tblCellMar>
-            <w:top w:w="0" w:type="dxa"/>
-            <w:bottom w:w="0" w:type="dxa"/>
-          </w:tblCellMar>
-        </w:tblPrEx>
         <w:trPr>
           <w:trHeight w:val="651"/>
         </w:trPr>
@@ -2307,12 +2263,6 @@
         </w:tc>
       </w:tr>
       <w:tr>
-        <w:tblPrEx>
-          <w:tblCellMar>
-            <w:top w:w="0" w:type="dxa"/>
-            <w:bottom w:w="0" w:type="dxa"/>
-          </w:tblCellMar>
-        </w:tblPrEx>
         <w:trPr>
           <w:trHeight w:val="651"/>
         </w:trPr>
@@ -2579,12 +2529,6 @@
         </w:tc>
       </w:tr>
       <w:tr>
-        <w:tblPrEx>
-          <w:tblCellMar>
-            <w:top w:w="0" w:type="dxa"/>
-            <w:bottom w:w="0" w:type="dxa"/>
-          </w:tblCellMar>
-        </w:tblPrEx>
         <w:trPr>
           <w:trHeight w:val="651"/>
         </w:trPr>
@@ -2865,12 +2809,6 @@
         </w:tc>
       </w:tr>
       <w:tr>
-        <w:tblPrEx>
-          <w:tblCellMar>
-            <w:top w:w="0" w:type="dxa"/>
-            <w:bottom w:w="0" w:type="dxa"/>
-          </w:tblCellMar>
-        </w:tblPrEx>
         <w:trPr>
           <w:trHeight w:val="651"/>
         </w:trPr>
@@ -3135,12 +3073,6 @@
         </w:tc>
       </w:tr>
       <w:tr>
-        <w:tblPrEx>
-          <w:tblCellMar>
-            <w:top w:w="0" w:type="dxa"/>
-            <w:bottom w:w="0" w:type="dxa"/>
-          </w:tblCellMar>
-        </w:tblPrEx>
         <w:trPr>
           <w:trHeight w:val="651"/>
         </w:trPr>
@@ -3398,12 +3330,6 @@
         </w:tc>
       </w:tr>
       <w:tr>
-        <w:tblPrEx>
-          <w:tblCellMar>
-            <w:top w:w="0" w:type="dxa"/>
-            <w:bottom w:w="0" w:type="dxa"/>
-          </w:tblCellMar>
-        </w:tblPrEx>
         <w:trPr>
           <w:trHeight w:val="651"/>
         </w:trPr>
@@ -3661,12 +3587,6 @@
         </w:tc>
       </w:tr>
       <w:tr>
-        <w:tblPrEx>
-          <w:tblCellMar>
-            <w:top w:w="0" w:type="dxa"/>
-            <w:bottom w:w="0" w:type="dxa"/>
-          </w:tblCellMar>
-        </w:tblPrEx>
         <w:trPr>
           <w:trHeight w:val="651"/>
         </w:trPr>
@@ -3924,12 +3844,6 @@
         </w:tc>
       </w:tr>
       <w:tr>
-        <w:tblPrEx>
-          <w:tblCellMar>
-            <w:top w:w="0" w:type="dxa"/>
-            <w:bottom w:w="0" w:type="dxa"/>
-          </w:tblCellMar>
-        </w:tblPrEx>
         <w:trPr>
           <w:trHeight w:val="651"/>
         </w:trPr>
@@ -4187,12 +4101,6 @@
         </w:tc>
       </w:tr>
       <w:tr>
-        <w:tblPrEx>
-          <w:tblCellMar>
-            <w:top w:w="0" w:type="dxa"/>
-            <w:bottom w:w="0" w:type="dxa"/>
-          </w:tblCellMar>
-        </w:tblPrEx>
         <w:trPr>
           <w:trHeight w:val="651"/>
         </w:trPr>
@@ -4450,12 +4358,6 @@
         </w:tc>
       </w:tr>
       <w:tr>
-        <w:tblPrEx>
-          <w:tblCellMar>
-            <w:top w:w="0" w:type="dxa"/>
-            <w:bottom w:w="0" w:type="dxa"/>
-          </w:tblCellMar>
-        </w:tblPrEx>
         <w:trPr>
           <w:trHeight w:val="651"/>
         </w:trPr>
@@ -4727,12 +4629,6 @@
         </w:tc>
       </w:tr>
       <w:tr>
-        <w:tblPrEx>
-          <w:tblCellMar>
-            <w:top w:w="0" w:type="dxa"/>
-            <w:bottom w:w="0" w:type="dxa"/>
-          </w:tblCellMar>
-        </w:tblPrEx>
         <w:trPr>
           <w:trHeight w:val="651"/>
         </w:trPr>
@@ -5015,12 +4911,6 @@
         </w:tc>
       </w:tr>
       <w:tr>
-        <w:tblPrEx>
-          <w:tblCellMar>
-            <w:top w:w="0" w:type="dxa"/>
-            <w:bottom w:w="0" w:type="dxa"/>
-          </w:tblCellMar>
-        </w:tblPrEx>
         <w:trPr>
           <w:trHeight w:val="651"/>
         </w:trPr>
@@ -5541,14 +5431,7 @@
           <w:rFonts w:ascii="Arial" w:eastAsia="Arial" w:hAnsi="Arial" w:cs="Arial"/>
           <w:sz w:val="24"/>
         </w:rPr>
-        <w:t>Personalized profiles with display name, actual name, email, gender, birth</w:t>
-      </w:r>
-      <w:r>
-        <w:rPr>
-          <w:rFonts w:ascii="Arial" w:eastAsia="Arial" w:hAnsi="Arial" w:cs="Arial"/>
-          <w:sz w:val="24"/>
-        </w:rPr>
-        <w:t xml:space="preserve"> date</w:t>
+        <w:t>Personalized profiles with display name, actual name, email, gender, birth date</w:t>
       </w:r>
     </w:p>
     <w:p>
@@ -5675,14 +5558,42 @@
           <w:sz w:val="24"/>
         </w:rPr>
         <w:tab/>
-      </w:r>
-      <w:r>
-        <w:rPr>
-          <w:rFonts w:ascii="Arial" w:eastAsia="Arial" w:hAnsi="Arial" w:cs="Arial"/>
-          <w:sz w:val="24"/>
-        </w:rPr>
         <w:t>Allow members to join events</w:t>
       </w:r>
+      <w:bookmarkStart w:id="0" w:name="_GoBack"/>
+      <w:bookmarkEnd w:id="0"/>
+    </w:p>
+    <w:p>
+      <w:pPr>
+        <w:pStyle w:val="ListParagraph"/>
+        <w:numPr>
+          <w:ilvl w:val="0"/>
+          <w:numId w:val="1"/>
+        </w:numPr>
+        <w:spacing w:after="0" w:line="240" w:lineRule="auto"/>
+        <w:ind w:right="702"/>
+        <w:rPr>
+          <w:rFonts w:ascii="Arial" w:eastAsia="Arial" w:hAnsi="Arial" w:cs="Arial"/>
+          <w:sz w:val="24"/>
+        </w:rPr>
+      </w:pPr>
+      <w:r>
+        <w:rPr>
+          <w:rFonts w:ascii="Arial" w:eastAsia="Arial" w:hAnsi="Arial" w:cs="Arial"/>
+          <w:sz w:val="24"/>
+        </w:rPr>
+        <w:t>Allow payment info to be added/edited by the user</w:t>
+      </w:r>
+    </w:p>
+    <w:p>
+      <w:pPr>
+        <w:spacing w:after="0" w:line="240" w:lineRule="auto"/>
+        <w:ind w:left="720" w:right="702"/>
+        <w:rPr>
+          <w:rFonts w:ascii="Arial" w:eastAsia="Arial" w:hAnsi="Arial" w:cs="Arial"/>
+          <w:sz w:val="24"/>
+        </w:rPr>
+      </w:pPr>
     </w:p>
     <w:p>
       <w:pPr>
@@ -5718,6 +5629,281 @@
           <w:sz w:val="24"/>
         </w:rPr>
         <w:t>System Objectives:</w:t>
+      </w:r>
+    </w:p>
+    <w:p>
+      <w:pPr>
+        <w:spacing w:after="0" w:line="240" w:lineRule="auto"/>
+        <w:ind w:right="702"/>
+        <w:rPr>
+          <w:rFonts w:ascii="Arial" w:eastAsia="Arial" w:hAnsi="Arial" w:cs="Arial"/>
+          <w:i/>
+          <w:sz w:val="24"/>
+        </w:rPr>
+      </w:pPr>
+    </w:p>
+    <w:p>
+      <w:pPr>
+        <w:spacing w:after="0" w:line="240" w:lineRule="auto"/>
+        <w:ind w:left="709" w:right="702"/>
+        <w:rPr>
+          <w:rFonts w:ascii="Arial" w:eastAsia="Arial" w:hAnsi="Arial" w:cs="Arial"/>
+          <w:sz w:val="24"/>
+        </w:rPr>
+      </w:pPr>
+      <w:r>
+        <w:rPr>
+          <w:rFonts w:ascii="Arial" w:eastAsia="Arial" w:hAnsi="Arial" w:cs="Arial"/>
+          <w:sz w:val="24"/>
+        </w:rPr>
+        <w:t>Transaction time length should stay under 5 seconds, at most.</w:t>
+      </w:r>
+    </w:p>
+    <w:p>
+      <w:pPr>
+        <w:spacing w:after="0" w:line="240" w:lineRule="auto"/>
+        <w:ind w:right="702"/>
+        <w:rPr>
+          <w:rFonts w:ascii="Arial" w:eastAsia="Arial" w:hAnsi="Arial" w:cs="Arial"/>
+          <w:sz w:val="24"/>
+        </w:rPr>
+      </w:pPr>
+    </w:p>
+    <w:p>
+      <w:pPr>
+        <w:spacing w:after="0" w:line="240" w:lineRule="auto"/>
+        <w:ind w:left="709" w:right="702"/>
+        <w:rPr>
+          <w:rFonts w:ascii="Arial" w:eastAsia="Arial" w:hAnsi="Arial" w:cs="Arial"/>
+          <w:sz w:val="24"/>
+        </w:rPr>
+      </w:pPr>
+      <w:r>
+        <w:rPr>
+          <w:rFonts w:ascii="Arial" w:eastAsia="Arial" w:hAnsi="Arial" w:cs="Arial"/>
+          <w:sz w:val="24"/>
+        </w:rPr>
+        <w:t>Should have more modern games to choose from</w:t>
+      </w:r>
+    </w:p>
+    <w:p>
+      <w:pPr>
+        <w:spacing w:after="0" w:line="240" w:lineRule="auto"/>
+        <w:ind w:left="709" w:right="702"/>
+        <w:rPr>
+          <w:rFonts w:ascii="Arial" w:eastAsia="Arial" w:hAnsi="Arial" w:cs="Arial"/>
+          <w:sz w:val="24"/>
+        </w:rPr>
+      </w:pPr>
+    </w:p>
+    <w:p>
+      <w:pPr>
+        <w:spacing w:after="0" w:line="240" w:lineRule="auto"/>
+        <w:ind w:left="709" w:right="702"/>
+        <w:rPr>
+          <w:rFonts w:ascii="Arial" w:eastAsia="Arial" w:hAnsi="Arial" w:cs="Arial"/>
+          <w:sz w:val="24"/>
+        </w:rPr>
+      </w:pPr>
+      <w:r>
+        <w:rPr>
+          <w:rFonts w:ascii="Arial" w:eastAsia="Arial" w:hAnsi="Arial" w:cs="Arial"/>
+          <w:sz w:val="24"/>
+        </w:rPr>
+        <w:t>Website’s target uptime percentage is 98%, 2% spared for potential construction.</w:t>
+      </w:r>
+    </w:p>
+    <w:p>
+      <w:pPr>
+        <w:spacing w:after="0" w:line="240" w:lineRule="auto"/>
+        <w:rPr>
+          <w:rFonts w:ascii="Arial" w:eastAsia="Arial" w:hAnsi="Arial" w:cs="Arial"/>
+          <w:b/>
+          <w:sz w:val="24"/>
+        </w:rPr>
+      </w:pPr>
+    </w:p>
+    <w:p>
+      <w:pPr>
+        <w:spacing w:after="0" w:line="240" w:lineRule="auto"/>
+        <w:rPr>
+          <w:rFonts w:ascii="Arial" w:eastAsia="Arial" w:hAnsi="Arial" w:cs="Arial"/>
+          <w:b/>
+          <w:sz w:val="24"/>
+        </w:rPr>
+      </w:pPr>
+      <w:r>
+        <w:rPr>
+          <w:rFonts w:ascii="Arial" w:eastAsia="Arial" w:hAnsi="Arial" w:cs="Arial"/>
+          <w:b/>
+          <w:sz w:val="24"/>
+        </w:rPr>
+        <w:t>Project Critical Success Factors:</w:t>
+      </w:r>
+    </w:p>
+    <w:p>
+      <w:pPr>
+        <w:spacing w:after="0" w:line="240" w:lineRule="auto"/>
+        <w:rPr>
+          <w:rFonts w:ascii="Arial" w:eastAsia="Arial" w:hAnsi="Arial" w:cs="Arial"/>
+          <w:b/>
+          <w:sz w:val="24"/>
+        </w:rPr>
+      </w:pPr>
+    </w:p>
+    <w:p>
+      <w:pPr>
+        <w:spacing w:after="0" w:line="240" w:lineRule="auto"/>
+        <w:ind w:left="709" w:right="702"/>
+        <w:rPr>
+          <w:rFonts w:ascii="Arial" w:eastAsia="Arial" w:hAnsi="Arial" w:cs="Arial"/>
+          <w:sz w:val="24"/>
+        </w:rPr>
+      </w:pPr>
+      <w:r>
+        <w:rPr>
+          <w:rFonts w:ascii="Arial" w:eastAsia="Arial" w:hAnsi="Arial" w:cs="Arial"/>
+          <w:sz w:val="24"/>
+        </w:rPr>
+        <w:t>Employees can access the site 24/7</w:t>
+      </w:r>
+    </w:p>
+    <w:p>
+      <w:pPr>
+        <w:spacing w:after="0" w:line="240" w:lineRule="auto"/>
+        <w:ind w:left="709" w:right="702"/>
+        <w:rPr>
+          <w:rFonts w:ascii="Arial" w:eastAsia="Arial" w:hAnsi="Arial" w:cs="Arial"/>
+          <w:sz w:val="24"/>
+        </w:rPr>
+      </w:pPr>
+    </w:p>
+    <w:p>
+      <w:pPr>
+        <w:spacing w:after="0" w:line="240" w:lineRule="auto"/>
+        <w:ind w:left="709" w:right="702"/>
+        <w:rPr>
+          <w:rFonts w:ascii="Arial" w:eastAsia="Arial" w:hAnsi="Arial" w:cs="Arial"/>
+          <w:sz w:val="24"/>
+        </w:rPr>
+      </w:pPr>
+      <w:r>
+        <w:rPr>
+          <w:rFonts w:ascii="Arial" w:eastAsia="Arial" w:hAnsi="Arial" w:cs="Arial"/>
+          <w:sz w:val="24"/>
+        </w:rPr>
+        <w:t>Separation between User and Employee must be visibly evident</w:t>
+      </w:r>
+    </w:p>
+    <w:p>
+      <w:pPr>
+        <w:spacing w:after="0" w:line="240" w:lineRule="auto"/>
+        <w:ind w:left="709" w:right="702"/>
+        <w:rPr>
+          <w:rFonts w:ascii="Arial" w:eastAsia="Arial" w:hAnsi="Arial" w:cs="Arial"/>
+          <w:sz w:val="24"/>
+        </w:rPr>
+      </w:pPr>
+    </w:p>
+    <w:p>
+      <w:pPr>
+        <w:spacing w:after="0" w:line="240" w:lineRule="auto"/>
+        <w:ind w:left="709" w:right="702"/>
+        <w:rPr>
+          <w:rFonts w:ascii="Arial" w:eastAsia="Arial" w:hAnsi="Arial" w:cs="Arial"/>
+          <w:sz w:val="24"/>
+        </w:rPr>
+      </w:pPr>
+      <w:r>
+        <w:rPr>
+          <w:rFonts w:ascii="Arial" w:eastAsia="Arial" w:hAnsi="Arial" w:cs="Arial"/>
+          <w:sz w:val="24"/>
+        </w:rPr>
+        <w:t>Design of the site must be appealing and inviting</w:t>
+      </w:r>
+    </w:p>
+    <w:p>
+      <w:pPr>
+        <w:spacing w:after="0" w:line="240" w:lineRule="auto"/>
+        <w:ind w:left="709" w:right="702"/>
+        <w:rPr>
+          <w:rFonts w:ascii="Arial" w:eastAsia="Arial" w:hAnsi="Arial" w:cs="Arial"/>
+          <w:sz w:val="24"/>
+        </w:rPr>
+      </w:pPr>
+    </w:p>
+    <w:p>
+      <w:pPr>
+        <w:spacing w:after="0" w:line="240" w:lineRule="auto"/>
+        <w:ind w:right="702"/>
+        <w:rPr>
+          <w:rFonts w:ascii="Arial" w:eastAsia="Arial" w:hAnsi="Arial" w:cs="Arial"/>
+          <w:sz w:val="24"/>
+        </w:rPr>
+      </w:pPr>
+      <w:r>
+        <w:rPr>
+          <w:rFonts w:ascii="Arial" w:eastAsia="Arial" w:hAnsi="Arial" w:cs="Arial"/>
+          <w:sz w:val="24"/>
+        </w:rPr>
+        <w:tab/>
+        <w:t>Site accessed through HTTPS.</w:t>
+      </w:r>
+    </w:p>
+    <w:p>
+      <w:pPr>
+        <w:spacing w:after="0" w:line="240" w:lineRule="auto"/>
+        <w:ind w:left="709" w:right="702"/>
+        <w:rPr>
+          <w:rFonts w:ascii="Arial" w:eastAsia="Arial" w:hAnsi="Arial" w:cs="Arial"/>
+          <w:sz w:val="24"/>
+        </w:rPr>
+      </w:pPr>
+    </w:p>
+    <w:p>
+      <w:pPr>
+        <w:spacing w:after="0" w:line="240" w:lineRule="auto"/>
+        <w:rPr>
+          <w:rFonts w:ascii="Arial" w:eastAsia="Arial" w:hAnsi="Arial" w:cs="Arial"/>
+          <w:sz w:val="16"/>
+        </w:rPr>
+      </w:pPr>
+    </w:p>
+    <w:p>
+      <w:pPr>
+        <w:spacing w:after="0" w:line="240" w:lineRule="auto"/>
+        <w:rPr>
+          <w:rFonts w:ascii="Arial" w:eastAsia="Arial" w:hAnsi="Arial" w:cs="Arial"/>
+          <w:sz w:val="16"/>
+        </w:rPr>
+      </w:pPr>
+    </w:p>
+    <w:p>
+      <w:pPr>
+        <w:spacing w:after="0" w:line="240" w:lineRule="auto"/>
+        <w:rPr>
+          <w:rFonts w:ascii="Arial" w:eastAsia="Arial" w:hAnsi="Arial" w:cs="Arial"/>
+          <w:b/>
+          <w:sz w:val="24"/>
+        </w:rPr>
+      </w:pPr>
+    </w:p>
+    <w:p>
+      <w:pPr>
+        <w:spacing w:after="0" w:line="240" w:lineRule="auto"/>
+        <w:rPr>
+          <w:rFonts w:ascii="Arial" w:eastAsia="Arial" w:hAnsi="Arial" w:cs="Arial"/>
+          <w:b/>
+          <w:sz w:val="24"/>
+        </w:rPr>
+      </w:pPr>
+      <w:r>
+        <w:rPr>
+          <w:rFonts w:ascii="Arial" w:eastAsia="Arial" w:hAnsi="Arial" w:cs="Arial"/>
+          <w:b/>
+          <w:sz w:val="24"/>
+        </w:rPr>
+        <w:t>Preliminary Technical Architecture:</w:t>
       </w:r>
     </w:p>
     <w:p>
@@ -5738,379 +5924,57 @@
     <w:p>
       <w:pPr>
         <w:spacing w:after="0" w:line="240" w:lineRule="auto"/>
-        <w:ind w:left="709" w:right="702"/>
-        <w:rPr>
-          <w:rFonts w:ascii="Arial" w:eastAsia="Arial" w:hAnsi="Arial" w:cs="Arial"/>
-          <w:i/>
+        <w:ind w:left="720" w:right="702"/>
+        <w:rPr>
+          <w:rFonts w:ascii="Arial" w:eastAsia="Arial" w:hAnsi="Arial" w:cs="Arial"/>
           <w:sz w:val="24"/>
         </w:rPr>
       </w:pPr>
       <w:r>
         <w:rPr>
           <w:rFonts w:ascii="Arial" w:eastAsia="Arial" w:hAnsi="Arial" w:cs="Arial"/>
-          <w:i/>
-          <w:sz w:val="24"/>
-        </w:rPr>
-        <w:t>&lt;System objectives are stated from the perspective of the Information Technology group.  An example might be "all transaction must provide less than 2 seconds response time."&gt;</w:t>
-      </w:r>
-    </w:p>
-    <w:p>
-      <w:pPr>
-        <w:spacing w:after="0" w:line="240" w:lineRule="auto"/>
-        <w:ind w:left="709" w:right="702"/>
-        <w:rPr>
-          <w:rFonts w:ascii="Arial" w:eastAsia="Arial" w:hAnsi="Arial" w:cs="Arial"/>
-          <w:i/>
-          <w:sz w:val="24"/>
-        </w:rPr>
-      </w:pPr>
-    </w:p>
-    <w:p>
-      <w:pPr>
-        <w:spacing w:after="0" w:line="240" w:lineRule="auto"/>
-        <w:ind w:left="709" w:right="702"/>
-        <w:rPr>
-          <w:rFonts w:ascii="Arial" w:eastAsia="Arial" w:hAnsi="Arial" w:cs="Arial"/>
-          <w:sz w:val="24"/>
-        </w:rPr>
-      </w:pPr>
-      <w:r>
-        <w:rPr>
-          <w:rFonts w:ascii="Arial" w:eastAsia="Arial" w:hAnsi="Arial" w:cs="Arial"/>
-          <w:sz w:val="24"/>
-        </w:rPr>
-        <w:t>Transaction time length should stay under 5 seconds, at most.</w:t>
-      </w:r>
-    </w:p>
-    <w:p>
-      <w:pPr>
-        <w:spacing w:after="0" w:line="240" w:lineRule="auto"/>
-        <w:ind w:right="702"/>
-        <w:rPr>
-          <w:rFonts w:ascii="Arial" w:eastAsia="Arial" w:hAnsi="Arial" w:cs="Arial"/>
-          <w:sz w:val="24"/>
-        </w:rPr>
-      </w:pPr>
-    </w:p>
-    <w:p>
-      <w:pPr>
-        <w:spacing w:after="0" w:line="240" w:lineRule="auto"/>
-        <w:ind w:left="709" w:right="702"/>
-        <w:rPr>
-          <w:rFonts w:ascii="Arial" w:eastAsia="Arial" w:hAnsi="Arial" w:cs="Arial"/>
-          <w:sz w:val="24"/>
-        </w:rPr>
-      </w:pPr>
-      <w:r>
-        <w:rPr>
-          <w:rFonts w:ascii="Arial" w:eastAsia="Arial" w:hAnsi="Arial" w:cs="Arial"/>
-          <w:sz w:val="24"/>
-        </w:rPr>
-        <w:t>Should have more modern games to choose from</w:t>
-      </w:r>
-    </w:p>
-    <w:p>
-      <w:pPr>
-        <w:spacing w:after="0" w:line="240" w:lineRule="auto"/>
-        <w:ind w:left="709" w:right="702"/>
-        <w:rPr>
-          <w:rFonts w:ascii="Arial" w:eastAsia="Arial" w:hAnsi="Arial" w:cs="Arial"/>
-          <w:sz w:val="24"/>
-        </w:rPr>
-      </w:pPr>
-    </w:p>
-    <w:p>
-      <w:pPr>
-        <w:spacing w:after="0" w:line="240" w:lineRule="auto"/>
-        <w:ind w:left="709" w:right="702"/>
-        <w:rPr>
-          <w:rFonts w:ascii="Arial" w:eastAsia="Arial" w:hAnsi="Arial" w:cs="Arial"/>
-          <w:sz w:val="24"/>
-        </w:rPr>
-      </w:pPr>
-      <w:r>
-        <w:rPr>
-          <w:rFonts w:ascii="Arial" w:eastAsia="Arial" w:hAnsi="Arial" w:cs="Arial"/>
-          <w:sz w:val="24"/>
-        </w:rPr>
-        <w:t xml:space="preserve">Website’s target uptime percentage is 98%, 2% spared for potential </w:t>
-      </w:r>
-      <w:bookmarkStart w:id="0" w:name="_GoBack"/>
-      <w:bookmarkEnd w:id="0"/>
-      <w:r>
-        <w:rPr>
-          <w:rFonts w:ascii="Arial" w:eastAsia="Arial" w:hAnsi="Arial" w:cs="Arial"/>
-          <w:sz w:val="24"/>
-        </w:rPr>
-        <w:t>construction.</w:t>
-      </w:r>
-    </w:p>
-    <w:p>
-      <w:pPr>
-        <w:spacing w:after="0" w:line="240" w:lineRule="auto"/>
-        <w:rPr>
-          <w:rFonts w:ascii="Arial" w:eastAsia="Arial" w:hAnsi="Arial" w:cs="Arial"/>
-          <w:b/>
-          <w:sz w:val="24"/>
-        </w:rPr>
-      </w:pPr>
-    </w:p>
-    <w:p>
-      <w:pPr>
-        <w:spacing w:after="0" w:line="240" w:lineRule="auto"/>
-        <w:rPr>
-          <w:rFonts w:ascii="Arial" w:eastAsia="Arial" w:hAnsi="Arial" w:cs="Arial"/>
-          <w:b/>
-          <w:sz w:val="24"/>
-        </w:rPr>
-      </w:pPr>
-      <w:r>
-        <w:rPr>
-          <w:rFonts w:ascii="Arial" w:eastAsia="Arial" w:hAnsi="Arial" w:cs="Arial"/>
-          <w:b/>
-          <w:sz w:val="24"/>
-        </w:rPr>
-        <w:t>Project Critical Success Factors:</w:t>
-      </w:r>
-    </w:p>
-    <w:p>
-      <w:pPr>
-        <w:tabs>
-          <w:tab w:val="left" w:pos="918"/>
-          <w:tab w:val="left" w:pos="4698"/>
-          <w:tab w:val="left" w:pos="6678"/>
-          <w:tab w:val="left" w:pos="9558"/>
-        </w:tabs>
-        <w:spacing w:after="0" w:line="240" w:lineRule="auto"/>
-        <w:rPr>
-          <w:rFonts w:ascii="Arial" w:eastAsia="Arial" w:hAnsi="Arial" w:cs="Arial"/>
-          <w:sz w:val="16"/>
-        </w:rPr>
-      </w:pPr>
-    </w:p>
-    <w:p>
-      <w:pPr>
-        <w:spacing w:after="0" w:line="240" w:lineRule="auto"/>
-        <w:ind w:left="709" w:right="702"/>
-        <w:rPr>
-          <w:rFonts w:ascii="Arial" w:eastAsia="Arial" w:hAnsi="Arial" w:cs="Arial"/>
-          <w:i/>
-          <w:sz w:val="24"/>
-        </w:rPr>
-      </w:pPr>
-      <w:r>
-        <w:rPr>
-          <w:rFonts w:ascii="Arial" w:eastAsia="Arial" w:hAnsi="Arial" w:cs="Arial"/>
-          <w:i/>
-          <w:sz w:val="24"/>
-        </w:rPr>
-        <w:t>&lt;These represent the factors that will contribute to the success of the project.  An example might be "a business user is available to the project full time."&gt;</w:t>
-      </w:r>
-    </w:p>
-    <w:p>
-      <w:pPr>
-        <w:spacing w:after="0" w:line="240" w:lineRule="auto"/>
-        <w:ind w:left="709" w:right="702"/>
-        <w:rPr>
-          <w:rFonts w:ascii="Arial" w:eastAsia="Arial" w:hAnsi="Arial" w:cs="Arial"/>
-          <w:i/>
-          <w:sz w:val="24"/>
-        </w:rPr>
-      </w:pPr>
-    </w:p>
-    <w:p>
-      <w:pPr>
-        <w:spacing w:after="0" w:line="240" w:lineRule="auto"/>
-        <w:ind w:left="709" w:right="702"/>
-        <w:rPr>
-          <w:rFonts w:ascii="Arial" w:eastAsia="Arial" w:hAnsi="Arial" w:cs="Arial"/>
-          <w:sz w:val="24"/>
-        </w:rPr>
-      </w:pPr>
-      <w:r>
-        <w:rPr>
-          <w:rFonts w:ascii="Arial" w:eastAsia="Arial" w:hAnsi="Arial" w:cs="Arial"/>
-          <w:sz w:val="24"/>
-        </w:rPr>
-        <w:t>Employees can access the site 24/7</w:t>
-      </w:r>
-    </w:p>
-    <w:p>
-      <w:pPr>
-        <w:spacing w:after="0" w:line="240" w:lineRule="auto"/>
-        <w:ind w:left="709" w:right="702"/>
-        <w:rPr>
-          <w:rFonts w:ascii="Arial" w:eastAsia="Arial" w:hAnsi="Arial" w:cs="Arial"/>
-          <w:sz w:val="24"/>
-        </w:rPr>
-      </w:pPr>
-    </w:p>
-    <w:p>
-      <w:pPr>
-        <w:spacing w:after="0" w:line="240" w:lineRule="auto"/>
-        <w:ind w:left="709" w:right="702"/>
-        <w:rPr>
-          <w:rFonts w:ascii="Arial" w:eastAsia="Arial" w:hAnsi="Arial" w:cs="Arial"/>
-          <w:sz w:val="24"/>
-        </w:rPr>
-      </w:pPr>
-      <w:r>
-        <w:rPr>
-          <w:rFonts w:ascii="Arial" w:eastAsia="Arial" w:hAnsi="Arial" w:cs="Arial"/>
-          <w:sz w:val="24"/>
-        </w:rPr>
-        <w:t>Separation between User and Employee must be visibly evident</w:t>
-      </w:r>
-    </w:p>
-    <w:p>
-      <w:pPr>
-        <w:spacing w:after="0" w:line="240" w:lineRule="auto"/>
-        <w:ind w:left="709" w:right="702"/>
-        <w:rPr>
-          <w:rFonts w:ascii="Arial" w:eastAsia="Arial" w:hAnsi="Arial" w:cs="Arial"/>
-          <w:sz w:val="24"/>
-        </w:rPr>
-      </w:pPr>
-    </w:p>
-    <w:p>
-      <w:pPr>
-        <w:spacing w:after="0" w:line="240" w:lineRule="auto"/>
-        <w:ind w:left="709" w:right="702"/>
-        <w:rPr>
-          <w:rFonts w:ascii="Arial" w:eastAsia="Arial" w:hAnsi="Arial" w:cs="Arial"/>
-          <w:sz w:val="24"/>
-        </w:rPr>
-      </w:pPr>
-      <w:r>
-        <w:rPr>
-          <w:rFonts w:ascii="Arial" w:eastAsia="Arial" w:hAnsi="Arial" w:cs="Arial"/>
-          <w:sz w:val="24"/>
-        </w:rPr>
-        <w:t>Design of the site must be appealing and inviting</w:t>
-      </w:r>
-    </w:p>
-    <w:p>
-      <w:pPr>
-        <w:spacing w:after="0" w:line="240" w:lineRule="auto"/>
-        <w:ind w:left="709" w:right="702"/>
-        <w:rPr>
-          <w:rFonts w:ascii="Arial" w:eastAsia="Arial" w:hAnsi="Arial" w:cs="Arial"/>
-          <w:sz w:val="24"/>
-        </w:rPr>
-      </w:pPr>
-    </w:p>
-    <w:p>
-      <w:pPr>
-        <w:spacing w:after="0" w:line="240" w:lineRule="auto"/>
-        <w:ind w:right="702"/>
-        <w:rPr>
-          <w:rFonts w:ascii="Arial" w:eastAsia="Arial" w:hAnsi="Arial" w:cs="Arial"/>
-          <w:sz w:val="24"/>
-        </w:rPr>
-      </w:pPr>
-      <w:r>
-        <w:rPr>
-          <w:rFonts w:ascii="Arial" w:eastAsia="Arial" w:hAnsi="Arial" w:cs="Arial"/>
-          <w:sz w:val="24"/>
-        </w:rPr>
-        <w:tab/>
-        <w:t>Site accessed through HTTPS.</w:t>
-      </w:r>
-    </w:p>
-    <w:p>
-      <w:pPr>
-        <w:spacing w:after="0" w:line="240" w:lineRule="auto"/>
-        <w:ind w:left="709" w:right="702"/>
-        <w:rPr>
-          <w:rFonts w:ascii="Arial" w:eastAsia="Arial" w:hAnsi="Arial" w:cs="Arial"/>
-          <w:sz w:val="24"/>
-        </w:rPr>
-      </w:pPr>
-    </w:p>
-    <w:p>
-      <w:pPr>
-        <w:spacing w:after="0" w:line="240" w:lineRule="auto"/>
-        <w:rPr>
-          <w:rFonts w:ascii="Arial" w:eastAsia="Arial" w:hAnsi="Arial" w:cs="Arial"/>
-          <w:sz w:val="16"/>
-        </w:rPr>
-      </w:pPr>
-    </w:p>
-    <w:p>
-      <w:pPr>
-        <w:spacing w:after="0" w:line="240" w:lineRule="auto"/>
-        <w:rPr>
-          <w:rFonts w:ascii="Arial" w:eastAsia="Arial" w:hAnsi="Arial" w:cs="Arial"/>
-          <w:sz w:val="16"/>
-        </w:rPr>
-      </w:pPr>
-    </w:p>
-    <w:p>
-      <w:pPr>
-        <w:spacing w:after="0" w:line="240" w:lineRule="auto"/>
-        <w:rPr>
-          <w:rFonts w:ascii="Arial" w:eastAsia="Arial" w:hAnsi="Arial" w:cs="Arial"/>
-          <w:b/>
-          <w:sz w:val="24"/>
-        </w:rPr>
-      </w:pPr>
-    </w:p>
-    <w:p>
-      <w:pPr>
-        <w:spacing w:after="0" w:line="240" w:lineRule="auto"/>
-        <w:rPr>
-          <w:rFonts w:ascii="Arial" w:eastAsia="Arial" w:hAnsi="Arial" w:cs="Arial"/>
-          <w:b/>
-          <w:sz w:val="24"/>
-        </w:rPr>
-      </w:pPr>
-      <w:r>
-        <w:rPr>
-          <w:rFonts w:ascii="Arial" w:eastAsia="Arial" w:hAnsi="Arial" w:cs="Arial"/>
-          <w:b/>
-          <w:sz w:val="24"/>
-        </w:rPr>
-        <w:lastRenderedPageBreak/>
-        <w:t>Preliminary Technical Architecture:</w:t>
-      </w:r>
-    </w:p>
-    <w:p>
-      <w:pPr>
-        <w:tabs>
-          <w:tab w:val="left" w:pos="918"/>
-          <w:tab w:val="left" w:pos="4698"/>
-          <w:tab w:val="left" w:pos="6678"/>
-          <w:tab w:val="left" w:pos="9558"/>
-        </w:tabs>
-        <w:spacing w:after="0" w:line="240" w:lineRule="auto"/>
-        <w:rPr>
-          <w:rFonts w:ascii="Arial" w:eastAsia="Arial" w:hAnsi="Arial" w:cs="Arial"/>
-          <w:sz w:val="16"/>
-        </w:rPr>
-      </w:pPr>
-    </w:p>
-    <w:p>
-      <w:pPr>
-        <w:spacing w:after="0" w:line="240" w:lineRule="auto"/>
-        <w:ind w:left="720" w:right="702"/>
-        <w:rPr>
-          <w:rFonts w:ascii="Arial" w:eastAsia="Arial" w:hAnsi="Arial" w:cs="Arial"/>
-          <w:sz w:val="24"/>
-        </w:rPr>
-      </w:pPr>
-      <w:r>
-        <w:rPr>
-          <w:rFonts w:ascii="Arial" w:eastAsia="Arial" w:hAnsi="Arial" w:cs="Arial"/>
-          <w:sz w:val="24"/>
-        </w:rPr>
-        <w:t>The project will be us</w:t>
+          <w:sz w:val="24"/>
+        </w:rPr>
+        <w:t>The project will be using Microsoft’s ASP.NET framework for C</w:t>
       </w:r>
       <w:r>
         <w:rPr>
           <w:rFonts w:ascii="Arial" w:eastAsia="Arial" w:hAnsi="Arial" w:cs="Arial"/>
           <w:sz w:val="24"/>
         </w:rPr>
-        <w:t>ing Microsoft’s ASP.NET framework for C# primarily.</w:t>
+        <w:t xml:space="preserve">#. The project will be stored on GitHub, and a GUI application for </w:t>
+      </w:r>
+      <w:proofErr w:type="spellStart"/>
+      <w:r>
+        <w:rPr>
+          <w:rFonts w:ascii="Arial" w:eastAsia="Arial" w:hAnsi="Arial" w:cs="Arial"/>
+          <w:sz w:val="24"/>
+        </w:rPr>
+        <w:t>Git</w:t>
+      </w:r>
+      <w:proofErr w:type="spellEnd"/>
+      <w:r>
+        <w:rPr>
+          <w:rFonts w:ascii="Arial" w:eastAsia="Arial" w:hAnsi="Arial" w:cs="Arial"/>
+          <w:sz w:val="24"/>
+        </w:rPr>
+        <w:t xml:space="preserve"> called “</w:t>
+      </w:r>
+      <w:proofErr w:type="spellStart"/>
+      <w:r>
+        <w:rPr>
+          <w:rFonts w:ascii="Arial" w:eastAsia="Arial" w:hAnsi="Arial" w:cs="Arial"/>
+          <w:sz w:val="24"/>
+        </w:rPr>
+        <w:t>SourceTree</w:t>
+      </w:r>
+      <w:proofErr w:type="spellEnd"/>
+      <w:r>
+        <w:rPr>
+          <w:rFonts w:ascii="Arial" w:eastAsia="Arial" w:hAnsi="Arial" w:cs="Arial"/>
+          <w:sz w:val="24"/>
+        </w:rPr>
+        <w:t>” will be used.</w:t>
       </w:r>
     </w:p>
     <w:p>

</xml_diff>

<commit_message>
it told me to commit
</commit_message>
<xml_diff>
--- a/ProjectCharter.docx
+++ b/ProjectCharter.docx
@@ -1,6 +1,6 @@
 
 <file path=word/document.xml><?xml version="1.0" encoding="utf-8"?>
-<w:document xmlns:wpc="http://schemas.microsoft.com/office/word/2010/wordprocessingCanvas" xmlns:cx="http://schemas.microsoft.com/office/drawing/2014/chartex" xmlns:mc="http://schemas.openxmlformats.org/markup-compatibility/2006" xmlns:o="urn:schemas-microsoft-com:office:office" xmlns:r="http://schemas.openxmlformats.org/officeDocument/2006/relationships" xmlns:m="http://schemas.openxmlformats.org/officeDocument/2006/math" xmlns:v="urn:schemas-microsoft-com:vml" xmlns:wp14="http://schemas.microsoft.com/office/word/2010/wordprocessingDrawing" xmlns:wp="http://schemas.openxmlformats.org/drawingml/2006/wordprocessingDrawing" xmlns:w10="urn:schemas-microsoft-com:office:word" xmlns:w="http://schemas.openxmlformats.org/wordprocessingml/2006/main" xmlns:w14="http://schemas.microsoft.com/office/word/2010/wordml" xmlns:w15="http://schemas.microsoft.com/office/word/2012/wordml" xmlns:w16se="http://schemas.microsoft.com/office/word/2015/wordml/symex" xmlns:wpg="http://schemas.microsoft.com/office/word/2010/wordprocessingGroup" xmlns:wpi="http://schemas.microsoft.com/office/word/2010/wordprocessingInk" xmlns:wne="http://schemas.microsoft.com/office/word/2006/wordml" xmlns:wps="http://schemas.microsoft.com/office/word/2010/wordprocessingShape" mc:Ignorable="w14 w15 w16se wp14">
+<w:document xmlns:wpc="http://schemas.microsoft.com/office/word/2010/wordprocessingCanvas" xmlns:cx="http://schemas.microsoft.com/office/drawing/2014/chartex" xmlns:cx1="http://schemas.microsoft.com/office/drawing/2015/9/8/chartex" xmlns:cx2="http://schemas.microsoft.com/office/drawing/2015/10/21/chartex" xmlns:cx3="http://schemas.microsoft.com/office/drawing/2016/5/9/chartex" xmlns:cx4="http://schemas.microsoft.com/office/drawing/2016/5/10/chartex" xmlns:cx5="http://schemas.microsoft.com/office/drawing/2016/5/11/chartex" xmlns:cx6="http://schemas.microsoft.com/office/drawing/2016/5/12/chartex" xmlns:cx7="http://schemas.microsoft.com/office/drawing/2016/5/13/chartex" xmlns:cx8="http://schemas.microsoft.com/office/drawing/2016/5/14/chartex" xmlns:mc="http://schemas.openxmlformats.org/markup-compatibility/2006" xmlns:aink="http://schemas.microsoft.com/office/drawing/2016/ink" xmlns:am3d="http://schemas.microsoft.com/office/drawing/2017/model3d" xmlns:o="urn:schemas-microsoft-com:office:office" xmlns:r="http://schemas.openxmlformats.org/officeDocument/2006/relationships" xmlns:m="http://schemas.openxmlformats.org/officeDocument/2006/math" xmlns:v="urn:schemas-microsoft-com:vml" xmlns:wp14="http://schemas.microsoft.com/office/word/2010/wordprocessingDrawing" xmlns:wp="http://schemas.openxmlformats.org/drawingml/2006/wordprocessingDrawing" xmlns:w10="urn:schemas-microsoft-com:office:word" xmlns:w="http://schemas.openxmlformats.org/wordprocessingml/2006/main" xmlns:w14="http://schemas.microsoft.com/office/word/2010/wordml" xmlns:w15="http://schemas.microsoft.com/office/word/2012/wordml" xmlns:w16cid="http://schemas.microsoft.com/office/word/2016/wordml/cid" xmlns:w16se="http://schemas.microsoft.com/office/word/2015/wordml/symex" xmlns:wpg="http://schemas.microsoft.com/office/word/2010/wordprocessingGroup" xmlns:wpi="http://schemas.microsoft.com/office/word/2010/wordprocessingInk" xmlns:wne="http://schemas.microsoft.com/office/word/2006/wordml" xmlns:wps="http://schemas.microsoft.com/office/word/2010/wordprocessingShape" mc:Ignorable="w14 w15 w16se w16cid wp14">
   <w:body>
     <w:p>
       <w:pPr>
@@ -247,15 +247,7 @@
           <w:b/>
           <w:sz w:val="24"/>
         </w:rPr>
-        <w:t>(LEGEND: A=</w:t>
-      </w:r>
-      <w:r>
-        <w:rPr>
-          <w:rFonts w:ascii="Arial" w:eastAsia="Arial" w:hAnsi="Arial" w:cs="Arial"/>
-          <w:b/>
-          <w:sz w:val="24"/>
-        </w:rPr>
-        <w:t>Alex, B=</w:t>
+        <w:t>(LEGEND: A=Alex, B=</w:t>
       </w:r>
       <w:proofErr w:type="spellStart"/>
       <w:proofErr w:type="gramStart"/>
@@ -830,12 +822,6 @@
         <w:gridCol w:w="883"/>
       </w:tblGrid>
       <w:tr>
-        <w:tblPrEx>
-          <w:tblCellMar>
-            <w:top w:w="0" w:type="dxa"/>
-            <w:bottom w:w="0" w:type="dxa"/>
-          </w:tblCellMar>
-        </w:tblPrEx>
         <w:trPr>
           <w:trHeight w:val="651"/>
         </w:trPr>
@@ -1065,12 +1051,6 @@
         </w:tc>
       </w:tr>
       <w:tr>
-        <w:tblPrEx>
-          <w:tblCellMar>
-            <w:top w:w="0" w:type="dxa"/>
-            <w:bottom w:w="0" w:type="dxa"/>
-          </w:tblCellMar>
-        </w:tblPrEx>
         <w:trPr>
           <w:trHeight w:val="651"/>
         </w:trPr>
@@ -1279,12 +1259,6 @@
         </w:tc>
       </w:tr>
       <w:tr>
-        <w:tblPrEx>
-          <w:tblCellMar>
-            <w:top w:w="0" w:type="dxa"/>
-            <w:bottom w:w="0" w:type="dxa"/>
-          </w:tblCellMar>
-        </w:tblPrEx>
         <w:trPr>
           <w:trHeight w:val="651"/>
         </w:trPr>
@@ -1518,12 +1492,6 @@
         </w:tc>
       </w:tr>
       <w:tr>
-        <w:tblPrEx>
-          <w:tblCellMar>
-            <w:top w:w="0" w:type="dxa"/>
-            <w:bottom w:w="0" w:type="dxa"/>
-          </w:tblCellMar>
-        </w:tblPrEx>
         <w:trPr>
           <w:trHeight w:val="651"/>
         </w:trPr>
@@ -1791,12 +1759,6 @@
         </w:tc>
       </w:tr>
       <w:tr>
-        <w:tblPrEx>
-          <w:tblCellMar>
-            <w:top w:w="0" w:type="dxa"/>
-            <w:bottom w:w="0" w:type="dxa"/>
-          </w:tblCellMar>
-        </w:tblPrEx>
         <w:trPr>
           <w:trHeight w:val="651"/>
         </w:trPr>
@@ -2044,12 +2006,6 @@
         </w:tc>
       </w:tr>
       <w:tr>
-        <w:tblPrEx>
-          <w:tblCellMar>
-            <w:top w:w="0" w:type="dxa"/>
-            <w:bottom w:w="0" w:type="dxa"/>
-          </w:tblCellMar>
-        </w:tblPrEx>
         <w:trPr>
           <w:trHeight w:val="651"/>
         </w:trPr>
@@ -2307,12 +2263,6 @@
         </w:tc>
       </w:tr>
       <w:tr>
-        <w:tblPrEx>
-          <w:tblCellMar>
-            <w:top w:w="0" w:type="dxa"/>
-            <w:bottom w:w="0" w:type="dxa"/>
-          </w:tblCellMar>
-        </w:tblPrEx>
         <w:trPr>
           <w:trHeight w:val="651"/>
         </w:trPr>
@@ -2579,12 +2529,6 @@
         </w:tc>
       </w:tr>
       <w:tr>
-        <w:tblPrEx>
-          <w:tblCellMar>
-            <w:top w:w="0" w:type="dxa"/>
-            <w:bottom w:w="0" w:type="dxa"/>
-          </w:tblCellMar>
-        </w:tblPrEx>
         <w:trPr>
           <w:trHeight w:val="651"/>
         </w:trPr>
@@ -2865,12 +2809,6 @@
         </w:tc>
       </w:tr>
       <w:tr>
-        <w:tblPrEx>
-          <w:tblCellMar>
-            <w:top w:w="0" w:type="dxa"/>
-            <w:bottom w:w="0" w:type="dxa"/>
-          </w:tblCellMar>
-        </w:tblPrEx>
         <w:trPr>
           <w:trHeight w:val="651"/>
         </w:trPr>
@@ -3135,12 +3073,6 @@
         </w:tc>
       </w:tr>
       <w:tr>
-        <w:tblPrEx>
-          <w:tblCellMar>
-            <w:top w:w="0" w:type="dxa"/>
-            <w:bottom w:w="0" w:type="dxa"/>
-          </w:tblCellMar>
-        </w:tblPrEx>
         <w:trPr>
           <w:trHeight w:val="651"/>
         </w:trPr>
@@ -3398,12 +3330,6 @@
         </w:tc>
       </w:tr>
       <w:tr>
-        <w:tblPrEx>
-          <w:tblCellMar>
-            <w:top w:w="0" w:type="dxa"/>
-            <w:bottom w:w="0" w:type="dxa"/>
-          </w:tblCellMar>
-        </w:tblPrEx>
         <w:trPr>
           <w:trHeight w:val="651"/>
         </w:trPr>
@@ -3661,12 +3587,6 @@
         </w:tc>
       </w:tr>
       <w:tr>
-        <w:tblPrEx>
-          <w:tblCellMar>
-            <w:top w:w="0" w:type="dxa"/>
-            <w:bottom w:w="0" w:type="dxa"/>
-          </w:tblCellMar>
-        </w:tblPrEx>
         <w:trPr>
           <w:trHeight w:val="651"/>
         </w:trPr>
@@ -3924,12 +3844,6 @@
         </w:tc>
       </w:tr>
       <w:tr>
-        <w:tblPrEx>
-          <w:tblCellMar>
-            <w:top w:w="0" w:type="dxa"/>
-            <w:bottom w:w="0" w:type="dxa"/>
-          </w:tblCellMar>
-        </w:tblPrEx>
         <w:trPr>
           <w:trHeight w:val="651"/>
         </w:trPr>
@@ -4187,12 +4101,6 @@
         </w:tc>
       </w:tr>
       <w:tr>
-        <w:tblPrEx>
-          <w:tblCellMar>
-            <w:top w:w="0" w:type="dxa"/>
-            <w:bottom w:w="0" w:type="dxa"/>
-          </w:tblCellMar>
-        </w:tblPrEx>
         <w:trPr>
           <w:trHeight w:val="651"/>
         </w:trPr>
@@ -4450,12 +4358,6 @@
         </w:tc>
       </w:tr>
       <w:tr>
-        <w:tblPrEx>
-          <w:tblCellMar>
-            <w:top w:w="0" w:type="dxa"/>
-            <w:bottom w:w="0" w:type="dxa"/>
-          </w:tblCellMar>
-        </w:tblPrEx>
         <w:trPr>
           <w:trHeight w:val="651"/>
         </w:trPr>
@@ -4727,12 +4629,6 @@
         </w:tc>
       </w:tr>
       <w:tr>
-        <w:tblPrEx>
-          <w:tblCellMar>
-            <w:top w:w="0" w:type="dxa"/>
-            <w:bottom w:w="0" w:type="dxa"/>
-          </w:tblCellMar>
-        </w:tblPrEx>
         <w:trPr>
           <w:trHeight w:val="651"/>
         </w:trPr>
@@ -5015,12 +4911,6 @@
         </w:tc>
       </w:tr>
       <w:tr>
-        <w:tblPrEx>
-          <w:tblCellMar>
-            <w:top w:w="0" w:type="dxa"/>
-            <w:bottom w:w="0" w:type="dxa"/>
-          </w:tblCellMar>
-        </w:tblPrEx>
         <w:trPr>
           <w:trHeight w:val="651"/>
         </w:trPr>
@@ -5541,14 +5431,7 @@
           <w:rFonts w:ascii="Arial" w:eastAsia="Arial" w:hAnsi="Arial" w:cs="Arial"/>
           <w:sz w:val="24"/>
         </w:rPr>
-        <w:t>Personalized profiles with display name, actual name, email, gender, birth</w:t>
-      </w:r>
-      <w:r>
-        <w:rPr>
-          <w:rFonts w:ascii="Arial" w:eastAsia="Arial" w:hAnsi="Arial" w:cs="Arial"/>
-          <w:sz w:val="24"/>
-        </w:rPr>
-        <w:t xml:space="preserve"> date</w:t>
+        <w:t>Personalized profiles with display name, actual name, email, gender, birth date</w:t>
       </w:r>
     </w:p>
     <w:p>
@@ -5675,12 +5558,6 @@
           <w:sz w:val="24"/>
         </w:rPr>
         <w:tab/>
-      </w:r>
-      <w:r>
-        <w:rPr>
-          <w:rFonts w:ascii="Arial" w:eastAsia="Arial" w:hAnsi="Arial" w:cs="Arial"/>
-          <w:sz w:val="24"/>
-        </w:rPr>
         <w:t>Allow members to join events</w:t>
       </w:r>
     </w:p>
@@ -5718,6 +5595,284 @@
           <w:sz w:val="24"/>
         </w:rPr>
         <w:t>System Objectives:</w:t>
+      </w:r>
+    </w:p>
+    <w:p>
+      <w:pPr>
+        <w:spacing w:after="0" w:line="240" w:lineRule="auto"/>
+        <w:ind w:right="702"/>
+        <w:rPr>
+          <w:rFonts w:ascii="Arial" w:eastAsia="Arial" w:hAnsi="Arial" w:cs="Arial"/>
+          <w:i/>
+          <w:sz w:val="24"/>
+        </w:rPr>
+      </w:pPr>
+    </w:p>
+    <w:p>
+      <w:pPr>
+        <w:spacing w:after="0" w:line="240" w:lineRule="auto"/>
+        <w:ind w:left="709" w:right="702"/>
+        <w:rPr>
+          <w:rFonts w:ascii="Arial" w:eastAsia="Arial" w:hAnsi="Arial" w:cs="Arial"/>
+          <w:sz w:val="24"/>
+        </w:rPr>
+      </w:pPr>
+      <w:r>
+        <w:rPr>
+          <w:rFonts w:ascii="Arial" w:eastAsia="Arial" w:hAnsi="Arial" w:cs="Arial"/>
+          <w:sz w:val="24"/>
+        </w:rPr>
+        <w:t>Transaction time length should stay under 5 seconds, at most.</w:t>
+      </w:r>
+    </w:p>
+    <w:p>
+      <w:pPr>
+        <w:spacing w:after="0" w:line="240" w:lineRule="auto"/>
+        <w:ind w:right="702"/>
+        <w:rPr>
+          <w:rFonts w:ascii="Arial" w:eastAsia="Arial" w:hAnsi="Arial" w:cs="Arial"/>
+          <w:sz w:val="24"/>
+        </w:rPr>
+      </w:pPr>
+    </w:p>
+    <w:p>
+      <w:pPr>
+        <w:spacing w:after="0" w:line="240" w:lineRule="auto"/>
+        <w:ind w:left="709" w:right="702"/>
+        <w:rPr>
+          <w:rFonts w:ascii="Arial" w:eastAsia="Arial" w:hAnsi="Arial" w:cs="Arial"/>
+          <w:sz w:val="24"/>
+        </w:rPr>
+      </w:pPr>
+      <w:r>
+        <w:rPr>
+          <w:rFonts w:ascii="Arial" w:eastAsia="Arial" w:hAnsi="Arial" w:cs="Arial"/>
+          <w:sz w:val="24"/>
+        </w:rPr>
+        <w:t>Should have more modern games to choose from</w:t>
+      </w:r>
+    </w:p>
+    <w:p>
+      <w:pPr>
+        <w:spacing w:after="0" w:line="240" w:lineRule="auto"/>
+        <w:ind w:left="709" w:right="702"/>
+        <w:rPr>
+          <w:rFonts w:ascii="Arial" w:eastAsia="Arial" w:hAnsi="Arial" w:cs="Arial"/>
+          <w:sz w:val="24"/>
+        </w:rPr>
+      </w:pPr>
+    </w:p>
+    <w:p>
+      <w:pPr>
+        <w:spacing w:after="0" w:line="240" w:lineRule="auto"/>
+        <w:ind w:left="709" w:right="702"/>
+        <w:rPr>
+          <w:rFonts w:ascii="Arial" w:eastAsia="Arial" w:hAnsi="Arial" w:cs="Arial"/>
+          <w:sz w:val="24"/>
+        </w:rPr>
+      </w:pPr>
+      <w:r>
+        <w:rPr>
+          <w:rFonts w:ascii="Arial" w:eastAsia="Arial" w:hAnsi="Arial" w:cs="Arial"/>
+          <w:sz w:val="24"/>
+        </w:rPr>
+        <w:t>Website’s target uptime percentage is 98%, 2% spared for potential construction.</w:t>
+      </w:r>
+    </w:p>
+    <w:p>
+      <w:pPr>
+        <w:spacing w:after="0" w:line="240" w:lineRule="auto"/>
+        <w:rPr>
+          <w:rFonts w:ascii="Arial" w:eastAsia="Arial" w:hAnsi="Arial" w:cs="Arial"/>
+          <w:b/>
+          <w:sz w:val="24"/>
+        </w:rPr>
+      </w:pPr>
+    </w:p>
+    <w:p>
+      <w:pPr>
+        <w:spacing w:after="0" w:line="240" w:lineRule="auto"/>
+        <w:rPr>
+          <w:rFonts w:ascii="Arial" w:eastAsia="Arial" w:hAnsi="Arial" w:cs="Arial"/>
+          <w:b/>
+          <w:sz w:val="24"/>
+        </w:rPr>
+      </w:pPr>
+      <w:r>
+        <w:rPr>
+          <w:rFonts w:ascii="Arial" w:eastAsia="Arial" w:hAnsi="Arial" w:cs="Arial"/>
+          <w:b/>
+          <w:sz w:val="24"/>
+        </w:rPr>
+        <w:t>Project Critical Success Factors:</w:t>
+      </w:r>
+    </w:p>
+    <w:p>
+      <w:pPr>
+        <w:spacing w:after="0" w:line="240" w:lineRule="auto"/>
+        <w:ind w:right="702"/>
+        <w:rPr>
+          <w:rFonts w:ascii="Arial" w:eastAsia="Arial" w:hAnsi="Arial" w:cs="Arial"/>
+          <w:i/>
+          <w:sz w:val="24"/>
+        </w:rPr>
+      </w:pPr>
+    </w:p>
+    <w:p>
+      <w:pPr>
+        <w:spacing w:after="0" w:line="240" w:lineRule="auto"/>
+        <w:ind w:left="709" w:right="702"/>
+        <w:rPr>
+          <w:rFonts w:ascii="Arial" w:eastAsia="Arial" w:hAnsi="Arial" w:cs="Arial"/>
+          <w:sz w:val="24"/>
+        </w:rPr>
+      </w:pPr>
+      <w:r>
+        <w:rPr>
+          <w:rFonts w:ascii="Arial" w:eastAsia="Arial" w:hAnsi="Arial" w:cs="Arial"/>
+          <w:sz w:val="24"/>
+        </w:rPr>
+        <w:t>Employees can access the site 24/7</w:t>
+      </w:r>
+    </w:p>
+    <w:p>
+      <w:pPr>
+        <w:spacing w:after="0" w:line="240" w:lineRule="auto"/>
+        <w:ind w:left="709" w:right="702"/>
+        <w:rPr>
+          <w:rFonts w:ascii="Arial" w:eastAsia="Arial" w:hAnsi="Arial" w:cs="Arial"/>
+          <w:sz w:val="24"/>
+        </w:rPr>
+      </w:pPr>
+    </w:p>
+    <w:p>
+      <w:pPr>
+        <w:spacing w:after="0" w:line="240" w:lineRule="auto"/>
+        <w:ind w:left="709" w:right="702"/>
+        <w:rPr>
+          <w:rFonts w:ascii="Arial" w:eastAsia="Arial" w:hAnsi="Arial" w:cs="Arial"/>
+          <w:sz w:val="24"/>
+        </w:rPr>
+      </w:pPr>
+      <w:r>
+        <w:rPr>
+          <w:rFonts w:ascii="Arial" w:eastAsia="Arial" w:hAnsi="Arial" w:cs="Arial"/>
+          <w:sz w:val="24"/>
+        </w:rPr>
+        <w:t>Separation between User and Employee must be visibly evident</w:t>
+      </w:r>
+    </w:p>
+    <w:p>
+      <w:pPr>
+        <w:spacing w:after="0" w:line="240" w:lineRule="auto"/>
+        <w:ind w:left="709" w:right="702"/>
+        <w:rPr>
+          <w:rFonts w:ascii="Arial" w:eastAsia="Arial" w:hAnsi="Arial" w:cs="Arial"/>
+          <w:sz w:val="24"/>
+        </w:rPr>
+      </w:pPr>
+    </w:p>
+    <w:p>
+      <w:pPr>
+        <w:spacing w:after="0" w:line="240" w:lineRule="auto"/>
+        <w:ind w:left="709" w:right="702"/>
+        <w:rPr>
+          <w:rFonts w:ascii="Arial" w:eastAsia="Arial" w:hAnsi="Arial" w:cs="Arial"/>
+          <w:sz w:val="24"/>
+        </w:rPr>
+      </w:pPr>
+      <w:r>
+        <w:rPr>
+          <w:rFonts w:ascii="Arial" w:eastAsia="Arial" w:hAnsi="Arial" w:cs="Arial"/>
+          <w:sz w:val="24"/>
+        </w:rPr>
+        <w:t>Design of the site must be appealing and inviting</w:t>
+      </w:r>
+    </w:p>
+    <w:p>
+      <w:pPr>
+        <w:spacing w:after="0" w:line="240" w:lineRule="auto"/>
+        <w:ind w:left="709" w:right="702"/>
+        <w:rPr>
+          <w:rFonts w:ascii="Arial" w:eastAsia="Arial" w:hAnsi="Arial" w:cs="Arial"/>
+          <w:sz w:val="24"/>
+        </w:rPr>
+      </w:pPr>
+    </w:p>
+    <w:p>
+      <w:pPr>
+        <w:spacing w:after="0" w:line="240" w:lineRule="auto"/>
+        <w:ind w:right="702"/>
+        <w:rPr>
+          <w:rFonts w:ascii="Arial" w:eastAsia="Arial" w:hAnsi="Arial" w:cs="Arial"/>
+          <w:sz w:val="24"/>
+        </w:rPr>
+      </w:pPr>
+      <w:r>
+        <w:rPr>
+          <w:rFonts w:ascii="Arial" w:eastAsia="Arial" w:hAnsi="Arial" w:cs="Arial"/>
+          <w:sz w:val="24"/>
+        </w:rPr>
+        <w:tab/>
+        <w:t>Site accessed through HTTPS.</w:t>
+      </w:r>
+      <w:bookmarkStart w:id="0" w:name="_GoBack"/>
+      <w:bookmarkEnd w:id="0"/>
+    </w:p>
+    <w:p>
+      <w:pPr>
+        <w:spacing w:after="0" w:line="240" w:lineRule="auto"/>
+        <w:ind w:left="709" w:right="702"/>
+        <w:rPr>
+          <w:rFonts w:ascii="Arial" w:eastAsia="Arial" w:hAnsi="Arial" w:cs="Arial"/>
+          <w:sz w:val="24"/>
+        </w:rPr>
+      </w:pPr>
+    </w:p>
+    <w:p>
+      <w:pPr>
+        <w:spacing w:after="0" w:line="240" w:lineRule="auto"/>
+        <w:rPr>
+          <w:rFonts w:ascii="Arial" w:eastAsia="Arial" w:hAnsi="Arial" w:cs="Arial"/>
+          <w:sz w:val="16"/>
+        </w:rPr>
+      </w:pPr>
+    </w:p>
+    <w:p>
+      <w:pPr>
+        <w:spacing w:after="0" w:line="240" w:lineRule="auto"/>
+        <w:rPr>
+          <w:rFonts w:ascii="Arial" w:eastAsia="Arial" w:hAnsi="Arial" w:cs="Arial"/>
+          <w:sz w:val="16"/>
+        </w:rPr>
+      </w:pPr>
+    </w:p>
+    <w:p>
+      <w:pPr>
+        <w:spacing w:after="0" w:line="240" w:lineRule="auto"/>
+        <w:rPr>
+          <w:rFonts w:ascii="Arial" w:eastAsia="Arial" w:hAnsi="Arial" w:cs="Arial"/>
+          <w:b/>
+          <w:sz w:val="24"/>
+        </w:rPr>
+      </w:pPr>
+    </w:p>
+    <w:p>
+      <w:pPr>
+        <w:spacing w:after="0" w:line="240" w:lineRule="auto"/>
+        <w:rPr>
+          <w:rFonts w:ascii="Arial" w:eastAsia="Arial" w:hAnsi="Arial" w:cs="Arial"/>
+          <w:b/>
+          <w:sz w:val="24"/>
+        </w:rPr>
+      </w:pPr>
+      <w:r>
+        <w:rPr>
+          <w:rFonts w:ascii="Arial" w:eastAsia="Arial" w:hAnsi="Arial" w:cs="Arial"/>
+          <w:b/>
+          <w:sz w:val="24"/>
+        </w:rPr>
+        <w:t>Preliminary Technical Architecture:</w:t>
       </w:r>
     </w:p>
     <w:p>
@@ -5738,379 +5893,18 @@
     <w:p>
       <w:pPr>
         <w:spacing w:after="0" w:line="240" w:lineRule="auto"/>
-        <w:ind w:left="709" w:right="702"/>
-        <w:rPr>
-          <w:rFonts w:ascii="Arial" w:eastAsia="Arial" w:hAnsi="Arial" w:cs="Arial"/>
-          <w:i/>
+        <w:ind w:left="720" w:right="702"/>
+        <w:rPr>
+          <w:rFonts w:ascii="Arial" w:eastAsia="Arial" w:hAnsi="Arial" w:cs="Arial"/>
           <w:sz w:val="24"/>
         </w:rPr>
       </w:pPr>
       <w:r>
         <w:rPr>
           <w:rFonts w:ascii="Arial" w:eastAsia="Arial" w:hAnsi="Arial" w:cs="Arial"/>
-          <w:i/>
-          <w:sz w:val="24"/>
-        </w:rPr>
-        <w:t>&lt;System objectives are stated from the perspective of the Information Technology group.  An example might be "all transaction must provide less than 2 seconds response time."&gt;</w:t>
-      </w:r>
-    </w:p>
-    <w:p>
-      <w:pPr>
-        <w:spacing w:after="0" w:line="240" w:lineRule="auto"/>
-        <w:ind w:left="709" w:right="702"/>
-        <w:rPr>
-          <w:rFonts w:ascii="Arial" w:eastAsia="Arial" w:hAnsi="Arial" w:cs="Arial"/>
-          <w:i/>
-          <w:sz w:val="24"/>
-        </w:rPr>
-      </w:pPr>
-    </w:p>
-    <w:p>
-      <w:pPr>
-        <w:spacing w:after="0" w:line="240" w:lineRule="auto"/>
-        <w:ind w:left="709" w:right="702"/>
-        <w:rPr>
-          <w:rFonts w:ascii="Arial" w:eastAsia="Arial" w:hAnsi="Arial" w:cs="Arial"/>
-          <w:sz w:val="24"/>
-        </w:rPr>
-      </w:pPr>
-      <w:r>
-        <w:rPr>
-          <w:rFonts w:ascii="Arial" w:eastAsia="Arial" w:hAnsi="Arial" w:cs="Arial"/>
-          <w:sz w:val="24"/>
-        </w:rPr>
-        <w:t>Transaction time length should stay under 5 seconds, at most.</w:t>
-      </w:r>
-    </w:p>
-    <w:p>
-      <w:pPr>
-        <w:spacing w:after="0" w:line="240" w:lineRule="auto"/>
-        <w:ind w:right="702"/>
-        <w:rPr>
-          <w:rFonts w:ascii="Arial" w:eastAsia="Arial" w:hAnsi="Arial" w:cs="Arial"/>
-          <w:sz w:val="24"/>
-        </w:rPr>
-      </w:pPr>
-    </w:p>
-    <w:p>
-      <w:pPr>
-        <w:spacing w:after="0" w:line="240" w:lineRule="auto"/>
-        <w:ind w:left="709" w:right="702"/>
-        <w:rPr>
-          <w:rFonts w:ascii="Arial" w:eastAsia="Arial" w:hAnsi="Arial" w:cs="Arial"/>
-          <w:sz w:val="24"/>
-        </w:rPr>
-      </w:pPr>
-      <w:r>
-        <w:rPr>
-          <w:rFonts w:ascii="Arial" w:eastAsia="Arial" w:hAnsi="Arial" w:cs="Arial"/>
-          <w:sz w:val="24"/>
-        </w:rPr>
-        <w:t>Should have more modern games to choose from</w:t>
-      </w:r>
-    </w:p>
-    <w:p>
-      <w:pPr>
-        <w:spacing w:after="0" w:line="240" w:lineRule="auto"/>
-        <w:ind w:left="709" w:right="702"/>
-        <w:rPr>
-          <w:rFonts w:ascii="Arial" w:eastAsia="Arial" w:hAnsi="Arial" w:cs="Arial"/>
-          <w:sz w:val="24"/>
-        </w:rPr>
-      </w:pPr>
-    </w:p>
-    <w:p>
-      <w:pPr>
-        <w:spacing w:after="0" w:line="240" w:lineRule="auto"/>
-        <w:ind w:left="709" w:right="702"/>
-        <w:rPr>
-          <w:rFonts w:ascii="Arial" w:eastAsia="Arial" w:hAnsi="Arial" w:cs="Arial"/>
-          <w:sz w:val="24"/>
-        </w:rPr>
-      </w:pPr>
-      <w:r>
-        <w:rPr>
-          <w:rFonts w:ascii="Arial" w:eastAsia="Arial" w:hAnsi="Arial" w:cs="Arial"/>
-          <w:sz w:val="24"/>
-        </w:rPr>
-        <w:t xml:space="preserve">Website’s target uptime percentage is 98%, 2% spared for potential </w:t>
-      </w:r>
-      <w:bookmarkStart w:id="0" w:name="_GoBack"/>
-      <w:bookmarkEnd w:id="0"/>
-      <w:r>
-        <w:rPr>
-          <w:rFonts w:ascii="Arial" w:eastAsia="Arial" w:hAnsi="Arial" w:cs="Arial"/>
-          <w:sz w:val="24"/>
-        </w:rPr>
-        <w:t>construction.</w:t>
-      </w:r>
-    </w:p>
-    <w:p>
-      <w:pPr>
-        <w:spacing w:after="0" w:line="240" w:lineRule="auto"/>
-        <w:rPr>
-          <w:rFonts w:ascii="Arial" w:eastAsia="Arial" w:hAnsi="Arial" w:cs="Arial"/>
-          <w:b/>
-          <w:sz w:val="24"/>
-        </w:rPr>
-      </w:pPr>
-    </w:p>
-    <w:p>
-      <w:pPr>
-        <w:spacing w:after="0" w:line="240" w:lineRule="auto"/>
-        <w:rPr>
-          <w:rFonts w:ascii="Arial" w:eastAsia="Arial" w:hAnsi="Arial" w:cs="Arial"/>
-          <w:b/>
-          <w:sz w:val="24"/>
-        </w:rPr>
-      </w:pPr>
-      <w:r>
-        <w:rPr>
-          <w:rFonts w:ascii="Arial" w:eastAsia="Arial" w:hAnsi="Arial" w:cs="Arial"/>
-          <w:b/>
-          <w:sz w:val="24"/>
-        </w:rPr>
-        <w:t>Project Critical Success Factors:</w:t>
-      </w:r>
-    </w:p>
-    <w:p>
-      <w:pPr>
-        <w:tabs>
-          <w:tab w:val="left" w:pos="918"/>
-          <w:tab w:val="left" w:pos="4698"/>
-          <w:tab w:val="left" w:pos="6678"/>
-          <w:tab w:val="left" w:pos="9558"/>
-        </w:tabs>
-        <w:spacing w:after="0" w:line="240" w:lineRule="auto"/>
-        <w:rPr>
-          <w:rFonts w:ascii="Arial" w:eastAsia="Arial" w:hAnsi="Arial" w:cs="Arial"/>
-          <w:sz w:val="16"/>
-        </w:rPr>
-      </w:pPr>
-    </w:p>
-    <w:p>
-      <w:pPr>
-        <w:spacing w:after="0" w:line="240" w:lineRule="auto"/>
-        <w:ind w:left="709" w:right="702"/>
-        <w:rPr>
-          <w:rFonts w:ascii="Arial" w:eastAsia="Arial" w:hAnsi="Arial" w:cs="Arial"/>
-          <w:i/>
-          <w:sz w:val="24"/>
-        </w:rPr>
-      </w:pPr>
-      <w:r>
-        <w:rPr>
-          <w:rFonts w:ascii="Arial" w:eastAsia="Arial" w:hAnsi="Arial" w:cs="Arial"/>
-          <w:i/>
-          <w:sz w:val="24"/>
-        </w:rPr>
-        <w:t>&lt;These represent the factors that will contribute to the success of the project.  An example might be "a business user is available to the project full time."&gt;</w:t>
-      </w:r>
-    </w:p>
-    <w:p>
-      <w:pPr>
-        <w:spacing w:after="0" w:line="240" w:lineRule="auto"/>
-        <w:ind w:left="709" w:right="702"/>
-        <w:rPr>
-          <w:rFonts w:ascii="Arial" w:eastAsia="Arial" w:hAnsi="Arial" w:cs="Arial"/>
-          <w:i/>
-          <w:sz w:val="24"/>
-        </w:rPr>
-      </w:pPr>
-    </w:p>
-    <w:p>
-      <w:pPr>
-        <w:spacing w:after="0" w:line="240" w:lineRule="auto"/>
-        <w:ind w:left="709" w:right="702"/>
-        <w:rPr>
-          <w:rFonts w:ascii="Arial" w:eastAsia="Arial" w:hAnsi="Arial" w:cs="Arial"/>
-          <w:sz w:val="24"/>
-        </w:rPr>
-      </w:pPr>
-      <w:r>
-        <w:rPr>
-          <w:rFonts w:ascii="Arial" w:eastAsia="Arial" w:hAnsi="Arial" w:cs="Arial"/>
-          <w:sz w:val="24"/>
-        </w:rPr>
-        <w:t>Employees can access the site 24/7</w:t>
-      </w:r>
-    </w:p>
-    <w:p>
-      <w:pPr>
-        <w:spacing w:after="0" w:line="240" w:lineRule="auto"/>
-        <w:ind w:left="709" w:right="702"/>
-        <w:rPr>
-          <w:rFonts w:ascii="Arial" w:eastAsia="Arial" w:hAnsi="Arial" w:cs="Arial"/>
-          <w:sz w:val="24"/>
-        </w:rPr>
-      </w:pPr>
-    </w:p>
-    <w:p>
-      <w:pPr>
-        <w:spacing w:after="0" w:line="240" w:lineRule="auto"/>
-        <w:ind w:left="709" w:right="702"/>
-        <w:rPr>
-          <w:rFonts w:ascii="Arial" w:eastAsia="Arial" w:hAnsi="Arial" w:cs="Arial"/>
-          <w:sz w:val="24"/>
-        </w:rPr>
-      </w:pPr>
-      <w:r>
-        <w:rPr>
-          <w:rFonts w:ascii="Arial" w:eastAsia="Arial" w:hAnsi="Arial" w:cs="Arial"/>
-          <w:sz w:val="24"/>
-        </w:rPr>
-        <w:t>Separation between User and Employee must be visibly evident</w:t>
-      </w:r>
-    </w:p>
-    <w:p>
-      <w:pPr>
-        <w:spacing w:after="0" w:line="240" w:lineRule="auto"/>
-        <w:ind w:left="709" w:right="702"/>
-        <w:rPr>
-          <w:rFonts w:ascii="Arial" w:eastAsia="Arial" w:hAnsi="Arial" w:cs="Arial"/>
-          <w:sz w:val="24"/>
-        </w:rPr>
-      </w:pPr>
-    </w:p>
-    <w:p>
-      <w:pPr>
-        <w:spacing w:after="0" w:line="240" w:lineRule="auto"/>
-        <w:ind w:left="709" w:right="702"/>
-        <w:rPr>
-          <w:rFonts w:ascii="Arial" w:eastAsia="Arial" w:hAnsi="Arial" w:cs="Arial"/>
-          <w:sz w:val="24"/>
-        </w:rPr>
-      </w:pPr>
-      <w:r>
-        <w:rPr>
-          <w:rFonts w:ascii="Arial" w:eastAsia="Arial" w:hAnsi="Arial" w:cs="Arial"/>
-          <w:sz w:val="24"/>
-        </w:rPr>
-        <w:t>Design of the site must be appealing and inviting</w:t>
-      </w:r>
-    </w:p>
-    <w:p>
-      <w:pPr>
-        <w:spacing w:after="0" w:line="240" w:lineRule="auto"/>
-        <w:ind w:left="709" w:right="702"/>
-        <w:rPr>
-          <w:rFonts w:ascii="Arial" w:eastAsia="Arial" w:hAnsi="Arial" w:cs="Arial"/>
-          <w:sz w:val="24"/>
-        </w:rPr>
-      </w:pPr>
-    </w:p>
-    <w:p>
-      <w:pPr>
-        <w:spacing w:after="0" w:line="240" w:lineRule="auto"/>
-        <w:ind w:right="702"/>
-        <w:rPr>
-          <w:rFonts w:ascii="Arial" w:eastAsia="Arial" w:hAnsi="Arial" w:cs="Arial"/>
-          <w:sz w:val="24"/>
-        </w:rPr>
-      </w:pPr>
-      <w:r>
-        <w:rPr>
-          <w:rFonts w:ascii="Arial" w:eastAsia="Arial" w:hAnsi="Arial" w:cs="Arial"/>
-          <w:sz w:val="24"/>
-        </w:rPr>
-        <w:tab/>
-        <w:t>Site accessed through HTTPS.</w:t>
-      </w:r>
-    </w:p>
-    <w:p>
-      <w:pPr>
-        <w:spacing w:after="0" w:line="240" w:lineRule="auto"/>
-        <w:ind w:left="709" w:right="702"/>
-        <w:rPr>
-          <w:rFonts w:ascii="Arial" w:eastAsia="Arial" w:hAnsi="Arial" w:cs="Arial"/>
-          <w:sz w:val="24"/>
-        </w:rPr>
-      </w:pPr>
-    </w:p>
-    <w:p>
-      <w:pPr>
-        <w:spacing w:after="0" w:line="240" w:lineRule="auto"/>
-        <w:rPr>
-          <w:rFonts w:ascii="Arial" w:eastAsia="Arial" w:hAnsi="Arial" w:cs="Arial"/>
-          <w:sz w:val="16"/>
-        </w:rPr>
-      </w:pPr>
-    </w:p>
-    <w:p>
-      <w:pPr>
-        <w:spacing w:after="0" w:line="240" w:lineRule="auto"/>
-        <w:rPr>
-          <w:rFonts w:ascii="Arial" w:eastAsia="Arial" w:hAnsi="Arial" w:cs="Arial"/>
-          <w:sz w:val="16"/>
-        </w:rPr>
-      </w:pPr>
-    </w:p>
-    <w:p>
-      <w:pPr>
-        <w:spacing w:after="0" w:line="240" w:lineRule="auto"/>
-        <w:rPr>
-          <w:rFonts w:ascii="Arial" w:eastAsia="Arial" w:hAnsi="Arial" w:cs="Arial"/>
-          <w:b/>
-          <w:sz w:val="24"/>
-        </w:rPr>
-      </w:pPr>
-    </w:p>
-    <w:p>
-      <w:pPr>
-        <w:spacing w:after="0" w:line="240" w:lineRule="auto"/>
-        <w:rPr>
-          <w:rFonts w:ascii="Arial" w:eastAsia="Arial" w:hAnsi="Arial" w:cs="Arial"/>
-          <w:b/>
-          <w:sz w:val="24"/>
-        </w:rPr>
-      </w:pPr>
-      <w:r>
-        <w:rPr>
-          <w:rFonts w:ascii="Arial" w:eastAsia="Arial" w:hAnsi="Arial" w:cs="Arial"/>
-          <w:b/>
-          <w:sz w:val="24"/>
-        </w:rPr>
-        <w:lastRenderedPageBreak/>
-        <w:t>Preliminary Technical Architecture:</w:t>
-      </w:r>
-    </w:p>
-    <w:p>
-      <w:pPr>
-        <w:tabs>
-          <w:tab w:val="left" w:pos="918"/>
-          <w:tab w:val="left" w:pos="4698"/>
-          <w:tab w:val="left" w:pos="6678"/>
-          <w:tab w:val="left" w:pos="9558"/>
-        </w:tabs>
-        <w:spacing w:after="0" w:line="240" w:lineRule="auto"/>
-        <w:rPr>
-          <w:rFonts w:ascii="Arial" w:eastAsia="Arial" w:hAnsi="Arial" w:cs="Arial"/>
-          <w:sz w:val="16"/>
-        </w:rPr>
-      </w:pPr>
-    </w:p>
-    <w:p>
-      <w:pPr>
-        <w:spacing w:after="0" w:line="240" w:lineRule="auto"/>
-        <w:ind w:left="720" w:right="702"/>
-        <w:rPr>
-          <w:rFonts w:ascii="Arial" w:eastAsia="Arial" w:hAnsi="Arial" w:cs="Arial"/>
-          <w:sz w:val="24"/>
-        </w:rPr>
-      </w:pPr>
-      <w:r>
-        <w:rPr>
-          <w:rFonts w:ascii="Arial" w:eastAsia="Arial" w:hAnsi="Arial" w:cs="Arial"/>
-          <w:sz w:val="24"/>
-        </w:rPr>
-        <w:t>The project will be us</w:t>
-      </w:r>
-      <w:r>
-        <w:rPr>
-          <w:rFonts w:ascii="Arial" w:eastAsia="Arial" w:hAnsi="Arial" w:cs="Arial"/>
-          <w:sz w:val="24"/>
-        </w:rPr>
-        <w:t>ing Microsoft’s ASP.NET framework for C# primarily.</w:t>
+          <w:sz w:val="24"/>
+        </w:rPr>
+        <w:t>The project will be using Microsoft’s ASP.NET framework for C# primarily.</w:t>
       </w:r>
     </w:p>
     <w:p>
@@ -6142,7 +5936,7 @@
 </file>
 
 <file path=word/numbering.xml><?xml version="1.0" encoding="utf-8"?>
-<w:numbering xmlns:wpc="http://schemas.microsoft.com/office/word/2010/wordprocessingCanvas" xmlns:cx="http://schemas.microsoft.com/office/drawing/2014/chartex" xmlns:mc="http://schemas.openxmlformats.org/markup-compatibility/2006" xmlns:o="urn:schemas-microsoft-com:office:office" xmlns:r="http://schemas.openxmlformats.org/officeDocument/2006/relationships" xmlns:m="http://schemas.openxmlformats.org/officeDocument/2006/math" xmlns:v="urn:schemas-microsoft-com:vml" xmlns:wp14="http://schemas.microsoft.com/office/word/2010/wordprocessingDrawing" xmlns:wp="http://schemas.openxmlformats.org/drawingml/2006/wordprocessingDrawing" xmlns:w10="urn:schemas-microsoft-com:office:word" xmlns:w="http://schemas.openxmlformats.org/wordprocessingml/2006/main" xmlns:w14="http://schemas.microsoft.com/office/word/2010/wordml" xmlns:w15="http://schemas.microsoft.com/office/word/2012/wordml" xmlns:w16se="http://schemas.microsoft.com/office/word/2015/wordml/symex" xmlns:wpg="http://schemas.microsoft.com/office/word/2010/wordprocessingGroup" xmlns:wpi="http://schemas.microsoft.com/office/word/2010/wordprocessingInk" xmlns:wne="http://schemas.microsoft.com/office/word/2006/wordml" xmlns:wps="http://schemas.microsoft.com/office/word/2010/wordprocessingShape" mc:Ignorable="w14 w15 w16se wp14">
+<w:numbering xmlns:wpc="http://schemas.microsoft.com/office/word/2010/wordprocessingCanvas" xmlns:cx="http://schemas.microsoft.com/office/drawing/2014/chartex" xmlns:cx1="http://schemas.microsoft.com/office/drawing/2015/9/8/chartex" xmlns:cx2="http://schemas.microsoft.com/office/drawing/2015/10/21/chartex" xmlns:cx3="http://schemas.microsoft.com/office/drawing/2016/5/9/chartex" xmlns:cx4="http://schemas.microsoft.com/office/drawing/2016/5/10/chartex" xmlns:cx5="http://schemas.microsoft.com/office/drawing/2016/5/11/chartex" xmlns:cx6="http://schemas.microsoft.com/office/drawing/2016/5/12/chartex" xmlns:cx7="http://schemas.microsoft.com/office/drawing/2016/5/13/chartex" xmlns:cx8="http://schemas.microsoft.com/office/drawing/2016/5/14/chartex" xmlns:mc="http://schemas.openxmlformats.org/markup-compatibility/2006" xmlns:aink="http://schemas.microsoft.com/office/drawing/2016/ink" xmlns:am3d="http://schemas.microsoft.com/office/drawing/2017/model3d" xmlns:o="urn:schemas-microsoft-com:office:office" xmlns:r="http://schemas.openxmlformats.org/officeDocument/2006/relationships" xmlns:m="http://schemas.openxmlformats.org/officeDocument/2006/math" xmlns:v="urn:schemas-microsoft-com:vml" xmlns:wp14="http://schemas.microsoft.com/office/word/2010/wordprocessingDrawing" xmlns:wp="http://schemas.openxmlformats.org/drawingml/2006/wordprocessingDrawing" xmlns:w10="urn:schemas-microsoft-com:office:word" xmlns:w="http://schemas.openxmlformats.org/wordprocessingml/2006/main" xmlns:w14="http://schemas.microsoft.com/office/word/2010/wordml" xmlns:w15="http://schemas.microsoft.com/office/word/2012/wordml" xmlns:w16cid="http://schemas.microsoft.com/office/word/2016/wordml/cid" xmlns:w16se="http://schemas.microsoft.com/office/word/2015/wordml/symex" xmlns:wpg="http://schemas.microsoft.com/office/word/2010/wordprocessingGroup" xmlns:wpi="http://schemas.microsoft.com/office/word/2010/wordprocessingInk" xmlns:wne="http://schemas.microsoft.com/office/word/2006/wordml" xmlns:wps="http://schemas.microsoft.com/office/word/2010/wordprocessingShape" mc:Ignorable="w14 w15 w16se w16cid wp14">
   <w:abstractNum w:abstractNumId="0" w15:restartNumberingAfterBreak="0">
     <w:nsid w:val="3502513A"/>
     <w:multiLevelType w:val="multilevel"/>
@@ -6201,7 +5995,7 @@
 </file>
 
 <file path=word/styles.xml><?xml version="1.0" encoding="utf-8"?>
-<w:styles xmlns:mc="http://schemas.openxmlformats.org/markup-compatibility/2006" xmlns:r="http://schemas.openxmlformats.org/officeDocument/2006/relationships" xmlns:w="http://schemas.openxmlformats.org/wordprocessingml/2006/main" xmlns:w14="http://schemas.microsoft.com/office/word/2010/wordml" xmlns:w15="http://schemas.microsoft.com/office/word/2012/wordml" xmlns:w16se="http://schemas.microsoft.com/office/word/2015/wordml/symex" mc:Ignorable="w14 w15 w16se">
+<w:styles xmlns:mc="http://schemas.openxmlformats.org/markup-compatibility/2006" xmlns:r="http://schemas.openxmlformats.org/officeDocument/2006/relationships" xmlns:w="http://schemas.openxmlformats.org/wordprocessingml/2006/main" xmlns:w14="http://schemas.microsoft.com/office/word/2010/wordml" xmlns:w15="http://schemas.microsoft.com/office/word/2012/wordml" xmlns:w16cid="http://schemas.microsoft.com/office/word/2016/wordml/cid" xmlns:w16se="http://schemas.microsoft.com/office/word/2015/wordml/symex" mc:Ignorable="w14 w15 w16se w16cid">
   <w:docDefaults>
     <w:rPrDefault>
       <w:rPr>
@@ -6217,7 +6011,7 @@
       </w:pPr>
     </w:pPrDefault>
   </w:docDefaults>
-  <w:latentStyles w:defLockedState="0" w:defUIPriority="99" w:defSemiHidden="0" w:defUnhideWhenUsed="0" w:defQFormat="0" w:count="371">
+  <w:latentStyles w:defLockedState="0" w:defUIPriority="99" w:defSemiHidden="0" w:defUnhideWhenUsed="0" w:defQFormat="0" w:count="375">
     <w:lsdException w:name="Normal" w:uiPriority="0" w:qFormat="1"/>
     <w:lsdException w:name="heading 1" w:uiPriority="9" w:qFormat="1"/>
     <w:lsdException w:name="heading 2" w:semiHidden="1" w:uiPriority="9" w:unhideWhenUsed="1" w:qFormat="1"/>
@@ -6323,7 +6117,6 @@
     <w:lsdException w:name="HTML Sample" w:semiHidden="1" w:unhideWhenUsed="1"/>
     <w:lsdException w:name="HTML Typewriter" w:semiHidden="1" w:unhideWhenUsed="1"/>
     <w:lsdException w:name="HTML Variable" w:semiHidden="1" w:unhideWhenUsed="1"/>
-    <w:lsdException w:name="Normal Table" w:semiHidden="1" w:unhideWhenUsed="1"/>
     <w:lsdException w:name="annotation subject" w:semiHidden="1" w:unhideWhenUsed="1"/>
     <w:lsdException w:name="No List" w:semiHidden="1" w:unhideWhenUsed="1"/>
     <w:lsdException w:name="Outline List 1" w:semiHidden="1" w:unhideWhenUsed="1"/>
@@ -6367,10 +6160,8 @@
     <w:lsdException w:name="Table Elegant" w:semiHidden="1" w:unhideWhenUsed="1"/>
     <w:lsdException w:name="Table Professional" w:semiHidden="1" w:unhideWhenUsed="1"/>
     <w:lsdException w:name="Table Subtle 1" w:semiHidden="1" w:unhideWhenUsed="1"/>
-    <w:lsdException w:name="Table Subtle 2" w:semiHidden="1" w:unhideWhenUsed="1"/>
     <w:lsdException w:name="Table Web 1" w:semiHidden="1" w:unhideWhenUsed="1"/>
     <w:lsdException w:name="Table Web 2" w:semiHidden="1" w:unhideWhenUsed="1"/>
-    <w:lsdException w:name="Table Web 3" w:semiHidden="1" w:unhideWhenUsed="1"/>
     <w:lsdException w:name="Balloon Text" w:semiHidden="1" w:unhideWhenUsed="1"/>
     <w:lsdException w:name="Table Grid" w:uiPriority="39"/>
     <w:lsdException w:name="Table Theme" w:semiHidden="1" w:unhideWhenUsed="1"/>
@@ -6589,6 +6380,10 @@
     <w:lsdException w:name="List Table 5 Dark Accent 6" w:uiPriority="50"/>
     <w:lsdException w:name="List Table 6 Colorful Accent 6" w:uiPriority="51"/>
     <w:lsdException w:name="List Table 7 Colorful Accent 6" w:uiPriority="52"/>
+    <w:lsdException w:name="Mention" w:semiHidden="1" w:unhideWhenUsed="1"/>
+    <w:lsdException w:name="Smart Hyperlink" w:semiHidden="1" w:unhideWhenUsed="1"/>
+    <w:lsdException w:name="Hashtag" w:semiHidden="1" w:unhideWhenUsed="1"/>
+    <w:lsdException w:name="Unresolved Mention" w:semiHidden="1" w:unhideWhenUsed="1"/>
   </w:latentStyles>
   <w:style w:type="paragraph" w:default="1" w:styleId="Normal">
     <w:name w:val="Normal"/>

</xml_diff>